<commit_message>
fix(sk): relax RBAC filters for operators and fix generator visibility
</commit_message>
<xml_diff>
--- a/dist/templates/sk-kamad non pns-template.docx
+++ b/dist/templates/sk-kamad non pns-template.docx
@@ -369,6 +369,7 @@
                 <w:sz w:val="20"/>
               </w:rPr>
             </w:pPr>
+            <w:proofErr w:type="spellStart"/>
             <w:r>
               <w:rPr>
                 <w:rFonts w:ascii="Arial Narrow" w:hAnsi="Arial Narrow"/>
@@ -376,6 +377,7 @@
               </w:rPr>
               <w:t>Menimbang</w:t>
             </w:r>
+            <w:proofErr w:type="spellEnd"/>
           </w:p>
         </w:tc>
         <w:tc>
@@ -414,12 +416,462 @@
                 <w:rFonts w:ascii="Arial Narrow" w:hAnsi="Arial Narrow"/>
               </w:rPr>
             </w:pPr>
-            <w:r>
-              <w:rPr>
-                <w:rFonts w:ascii="Arial Narrow" w:hAnsi="Arial Narrow"/>
-              </w:rPr>
-              <w:t>Bahwa Pembangunan Nasional dalam bidang pendidikan adalah upaya mencerdaskan kehidupan bangsa dan meningkatkan kualitas manusia Indonesia yang beriman, bertakwa, dan berakhlak mulia serta menguasai ilmu pengetahuan, tekhnologi, dan seni dalam mewujudkan masyarakat yang maju, adil, makmur, dan beradab berdasarkan Pancasila dan Undang-Undang Dasar Negara Republik Indonesia Tahun 1945;</w:t>
-            </w:r>
+            <w:proofErr w:type="spellStart"/>
+            <w:r>
+              <w:rPr>
+                <w:rFonts w:ascii="Arial Narrow" w:hAnsi="Arial Narrow"/>
+              </w:rPr>
+              <w:t>Bahwa</w:t>
+            </w:r>
+            <w:proofErr w:type="spellEnd"/>
+            <w:r>
+              <w:rPr>
+                <w:rFonts w:ascii="Arial Narrow" w:hAnsi="Arial Narrow"/>
+              </w:rPr>
+              <w:t xml:space="preserve"> Pembangunan Nasional </w:t>
+            </w:r>
+            <w:proofErr w:type="spellStart"/>
+            <w:r>
+              <w:rPr>
+                <w:rFonts w:ascii="Arial Narrow" w:hAnsi="Arial Narrow"/>
+              </w:rPr>
+              <w:t>dalam</w:t>
+            </w:r>
+            <w:proofErr w:type="spellEnd"/>
+            <w:r>
+              <w:rPr>
+                <w:rFonts w:ascii="Arial Narrow" w:hAnsi="Arial Narrow"/>
+              </w:rPr>
+              <w:t xml:space="preserve"> </w:t>
+            </w:r>
+            <w:proofErr w:type="spellStart"/>
+            <w:r>
+              <w:rPr>
+                <w:rFonts w:ascii="Arial Narrow" w:hAnsi="Arial Narrow"/>
+              </w:rPr>
+              <w:t>bidang</w:t>
+            </w:r>
+            <w:proofErr w:type="spellEnd"/>
+            <w:r>
+              <w:rPr>
+                <w:rFonts w:ascii="Arial Narrow" w:hAnsi="Arial Narrow"/>
+              </w:rPr>
+              <w:t xml:space="preserve"> </w:t>
+            </w:r>
+            <w:proofErr w:type="spellStart"/>
+            <w:r>
+              <w:rPr>
+                <w:rFonts w:ascii="Arial Narrow" w:hAnsi="Arial Narrow"/>
+              </w:rPr>
+              <w:t>pendidikan</w:t>
+            </w:r>
+            <w:proofErr w:type="spellEnd"/>
+            <w:r>
+              <w:rPr>
+                <w:rFonts w:ascii="Arial Narrow" w:hAnsi="Arial Narrow"/>
+              </w:rPr>
+              <w:t xml:space="preserve"> </w:t>
+            </w:r>
+            <w:proofErr w:type="spellStart"/>
+            <w:r>
+              <w:rPr>
+                <w:rFonts w:ascii="Arial Narrow" w:hAnsi="Arial Narrow"/>
+              </w:rPr>
+              <w:t>adalah</w:t>
+            </w:r>
+            <w:proofErr w:type="spellEnd"/>
+            <w:r>
+              <w:rPr>
+                <w:rFonts w:ascii="Arial Narrow" w:hAnsi="Arial Narrow"/>
+              </w:rPr>
+              <w:t xml:space="preserve"> </w:t>
+            </w:r>
+            <w:proofErr w:type="spellStart"/>
+            <w:r>
+              <w:rPr>
+                <w:rFonts w:ascii="Arial Narrow" w:hAnsi="Arial Narrow"/>
+              </w:rPr>
+              <w:t>upaya</w:t>
+            </w:r>
+            <w:proofErr w:type="spellEnd"/>
+            <w:r>
+              <w:rPr>
+                <w:rFonts w:ascii="Arial Narrow" w:hAnsi="Arial Narrow"/>
+              </w:rPr>
+              <w:t xml:space="preserve"> </w:t>
+            </w:r>
+            <w:proofErr w:type="spellStart"/>
+            <w:r>
+              <w:rPr>
+                <w:rFonts w:ascii="Arial Narrow" w:hAnsi="Arial Narrow"/>
+              </w:rPr>
+              <w:t>mencerdaskan</w:t>
+            </w:r>
+            <w:proofErr w:type="spellEnd"/>
+            <w:r>
+              <w:rPr>
+                <w:rFonts w:ascii="Arial Narrow" w:hAnsi="Arial Narrow"/>
+              </w:rPr>
+              <w:t xml:space="preserve"> </w:t>
+            </w:r>
+            <w:proofErr w:type="spellStart"/>
+            <w:r>
+              <w:rPr>
+                <w:rFonts w:ascii="Arial Narrow" w:hAnsi="Arial Narrow"/>
+              </w:rPr>
+              <w:t>kehidupan</w:t>
+            </w:r>
+            <w:proofErr w:type="spellEnd"/>
+            <w:r>
+              <w:rPr>
+                <w:rFonts w:ascii="Arial Narrow" w:hAnsi="Arial Narrow"/>
+              </w:rPr>
+              <w:t xml:space="preserve"> </w:t>
+            </w:r>
+            <w:proofErr w:type="spellStart"/>
+            <w:r>
+              <w:rPr>
+                <w:rFonts w:ascii="Arial Narrow" w:hAnsi="Arial Narrow"/>
+              </w:rPr>
+              <w:t>bangsa</w:t>
+            </w:r>
+            <w:proofErr w:type="spellEnd"/>
+            <w:r>
+              <w:rPr>
+                <w:rFonts w:ascii="Arial Narrow" w:hAnsi="Arial Narrow"/>
+              </w:rPr>
+              <w:t xml:space="preserve"> dan </w:t>
+            </w:r>
+            <w:proofErr w:type="spellStart"/>
+            <w:r>
+              <w:rPr>
+                <w:rFonts w:ascii="Arial Narrow" w:hAnsi="Arial Narrow"/>
+              </w:rPr>
+              <w:t>meningkatkan</w:t>
+            </w:r>
+            <w:proofErr w:type="spellEnd"/>
+            <w:r>
+              <w:rPr>
+                <w:rFonts w:ascii="Arial Narrow" w:hAnsi="Arial Narrow"/>
+              </w:rPr>
+              <w:t xml:space="preserve"> </w:t>
+            </w:r>
+            <w:proofErr w:type="spellStart"/>
+            <w:r>
+              <w:rPr>
+                <w:rFonts w:ascii="Arial Narrow" w:hAnsi="Arial Narrow"/>
+              </w:rPr>
+              <w:t>kualitas</w:t>
+            </w:r>
+            <w:proofErr w:type="spellEnd"/>
+            <w:r>
+              <w:rPr>
+                <w:rFonts w:ascii="Arial Narrow" w:hAnsi="Arial Narrow"/>
+              </w:rPr>
+              <w:t xml:space="preserve"> </w:t>
+            </w:r>
+            <w:proofErr w:type="spellStart"/>
+            <w:r>
+              <w:rPr>
+                <w:rFonts w:ascii="Arial Narrow" w:hAnsi="Arial Narrow"/>
+              </w:rPr>
+              <w:t>manusia</w:t>
+            </w:r>
+            <w:proofErr w:type="spellEnd"/>
+            <w:r>
+              <w:rPr>
+                <w:rFonts w:ascii="Arial Narrow" w:hAnsi="Arial Narrow"/>
+              </w:rPr>
+              <w:t xml:space="preserve"> Indonesia yang </w:t>
+            </w:r>
+            <w:proofErr w:type="spellStart"/>
+            <w:r>
+              <w:rPr>
+                <w:rFonts w:ascii="Arial Narrow" w:hAnsi="Arial Narrow"/>
+              </w:rPr>
+              <w:t>beriman</w:t>
+            </w:r>
+            <w:proofErr w:type="spellEnd"/>
+            <w:r>
+              <w:rPr>
+                <w:rFonts w:ascii="Arial Narrow" w:hAnsi="Arial Narrow"/>
+              </w:rPr>
+              <w:t xml:space="preserve">, </w:t>
+            </w:r>
+            <w:proofErr w:type="spellStart"/>
+            <w:r>
+              <w:rPr>
+                <w:rFonts w:ascii="Arial Narrow" w:hAnsi="Arial Narrow"/>
+              </w:rPr>
+              <w:t>bertakwa</w:t>
+            </w:r>
+            <w:proofErr w:type="spellEnd"/>
+            <w:r>
+              <w:rPr>
+                <w:rFonts w:ascii="Arial Narrow" w:hAnsi="Arial Narrow"/>
+              </w:rPr>
+              <w:t xml:space="preserve">, dan </w:t>
+            </w:r>
+            <w:proofErr w:type="spellStart"/>
+            <w:r>
+              <w:rPr>
+                <w:rFonts w:ascii="Arial Narrow" w:hAnsi="Arial Narrow"/>
+              </w:rPr>
+              <w:t>berakhlak</w:t>
+            </w:r>
+            <w:proofErr w:type="spellEnd"/>
+            <w:r>
+              <w:rPr>
+                <w:rFonts w:ascii="Arial Narrow" w:hAnsi="Arial Narrow"/>
+              </w:rPr>
+              <w:t xml:space="preserve"> </w:t>
+            </w:r>
+            <w:proofErr w:type="spellStart"/>
+            <w:r>
+              <w:rPr>
+                <w:rFonts w:ascii="Arial Narrow" w:hAnsi="Arial Narrow"/>
+              </w:rPr>
+              <w:t>mulia</w:t>
+            </w:r>
+            <w:proofErr w:type="spellEnd"/>
+            <w:r>
+              <w:rPr>
+                <w:rFonts w:ascii="Arial Narrow" w:hAnsi="Arial Narrow"/>
+              </w:rPr>
+              <w:t xml:space="preserve"> </w:t>
+            </w:r>
+            <w:proofErr w:type="spellStart"/>
+            <w:r>
+              <w:rPr>
+                <w:rFonts w:ascii="Arial Narrow" w:hAnsi="Arial Narrow"/>
+              </w:rPr>
+              <w:t>serta</w:t>
+            </w:r>
+            <w:proofErr w:type="spellEnd"/>
+            <w:r>
+              <w:rPr>
+                <w:rFonts w:ascii="Arial Narrow" w:hAnsi="Arial Narrow"/>
+              </w:rPr>
+              <w:t xml:space="preserve"> </w:t>
+            </w:r>
+            <w:proofErr w:type="spellStart"/>
+            <w:r>
+              <w:rPr>
+                <w:rFonts w:ascii="Arial Narrow" w:hAnsi="Arial Narrow"/>
+              </w:rPr>
+              <w:t>menguasai</w:t>
+            </w:r>
+            <w:proofErr w:type="spellEnd"/>
+            <w:r>
+              <w:rPr>
+                <w:rFonts w:ascii="Arial Narrow" w:hAnsi="Arial Narrow"/>
+              </w:rPr>
+              <w:t xml:space="preserve"> </w:t>
+            </w:r>
+            <w:proofErr w:type="spellStart"/>
+            <w:r>
+              <w:rPr>
+                <w:rFonts w:ascii="Arial Narrow" w:hAnsi="Arial Narrow"/>
+              </w:rPr>
+              <w:t>ilmu</w:t>
+            </w:r>
+            <w:proofErr w:type="spellEnd"/>
+            <w:r>
+              <w:rPr>
+                <w:rFonts w:ascii="Arial Narrow" w:hAnsi="Arial Narrow"/>
+              </w:rPr>
+              <w:t xml:space="preserve"> </w:t>
+            </w:r>
+            <w:proofErr w:type="spellStart"/>
+            <w:r>
+              <w:rPr>
+                <w:rFonts w:ascii="Arial Narrow" w:hAnsi="Arial Narrow"/>
+              </w:rPr>
+              <w:t>pengetahuan</w:t>
+            </w:r>
+            <w:proofErr w:type="spellEnd"/>
+            <w:r>
+              <w:rPr>
+                <w:rFonts w:ascii="Arial Narrow" w:hAnsi="Arial Narrow"/>
+              </w:rPr>
+              <w:t xml:space="preserve">, </w:t>
+            </w:r>
+            <w:proofErr w:type="spellStart"/>
+            <w:r>
+              <w:rPr>
+                <w:rFonts w:ascii="Arial Narrow" w:hAnsi="Arial Narrow"/>
+              </w:rPr>
+              <w:t>tekhnologi</w:t>
+            </w:r>
+            <w:proofErr w:type="spellEnd"/>
+            <w:r>
+              <w:rPr>
+                <w:rFonts w:ascii="Arial Narrow" w:hAnsi="Arial Narrow"/>
+              </w:rPr>
+              <w:t xml:space="preserve">, dan </w:t>
+            </w:r>
+            <w:proofErr w:type="spellStart"/>
+            <w:r>
+              <w:rPr>
+                <w:rFonts w:ascii="Arial Narrow" w:hAnsi="Arial Narrow"/>
+              </w:rPr>
+              <w:t>seni</w:t>
+            </w:r>
+            <w:proofErr w:type="spellEnd"/>
+            <w:r>
+              <w:rPr>
+                <w:rFonts w:ascii="Arial Narrow" w:hAnsi="Arial Narrow"/>
+              </w:rPr>
+              <w:t xml:space="preserve"> </w:t>
+            </w:r>
+            <w:proofErr w:type="spellStart"/>
+            <w:r>
+              <w:rPr>
+                <w:rFonts w:ascii="Arial Narrow" w:hAnsi="Arial Narrow"/>
+              </w:rPr>
+              <w:t>dalam</w:t>
+            </w:r>
+            <w:proofErr w:type="spellEnd"/>
+            <w:r>
+              <w:rPr>
+                <w:rFonts w:ascii="Arial Narrow" w:hAnsi="Arial Narrow"/>
+              </w:rPr>
+              <w:t xml:space="preserve"> </w:t>
+            </w:r>
+            <w:proofErr w:type="spellStart"/>
+            <w:r>
+              <w:rPr>
+                <w:rFonts w:ascii="Arial Narrow" w:hAnsi="Arial Narrow"/>
+              </w:rPr>
+              <w:t>mewujudkan</w:t>
+            </w:r>
+            <w:proofErr w:type="spellEnd"/>
+            <w:r>
+              <w:rPr>
+                <w:rFonts w:ascii="Arial Narrow" w:hAnsi="Arial Narrow"/>
+              </w:rPr>
+              <w:t xml:space="preserve"> </w:t>
+            </w:r>
+            <w:proofErr w:type="spellStart"/>
+            <w:r>
+              <w:rPr>
+                <w:rFonts w:ascii="Arial Narrow" w:hAnsi="Arial Narrow"/>
+              </w:rPr>
+              <w:t>masyarakat</w:t>
+            </w:r>
+            <w:proofErr w:type="spellEnd"/>
+            <w:r>
+              <w:rPr>
+                <w:rFonts w:ascii="Arial Narrow" w:hAnsi="Arial Narrow"/>
+              </w:rPr>
+              <w:t xml:space="preserve"> yang </w:t>
+            </w:r>
+            <w:proofErr w:type="spellStart"/>
+            <w:r>
+              <w:rPr>
+                <w:rFonts w:ascii="Arial Narrow" w:hAnsi="Arial Narrow"/>
+              </w:rPr>
+              <w:t>maju</w:t>
+            </w:r>
+            <w:proofErr w:type="spellEnd"/>
+            <w:r>
+              <w:rPr>
+                <w:rFonts w:ascii="Arial Narrow" w:hAnsi="Arial Narrow"/>
+              </w:rPr>
+              <w:t xml:space="preserve">, </w:t>
+            </w:r>
+            <w:proofErr w:type="spellStart"/>
+            <w:r>
+              <w:rPr>
+                <w:rFonts w:ascii="Arial Narrow" w:hAnsi="Arial Narrow"/>
+              </w:rPr>
+              <w:t>adil</w:t>
+            </w:r>
+            <w:proofErr w:type="spellEnd"/>
+            <w:r>
+              <w:rPr>
+                <w:rFonts w:ascii="Arial Narrow" w:hAnsi="Arial Narrow"/>
+              </w:rPr>
+              <w:t xml:space="preserve">, </w:t>
+            </w:r>
+            <w:proofErr w:type="spellStart"/>
+            <w:r>
+              <w:rPr>
+                <w:rFonts w:ascii="Arial Narrow" w:hAnsi="Arial Narrow"/>
+              </w:rPr>
+              <w:t>makmur</w:t>
+            </w:r>
+            <w:proofErr w:type="spellEnd"/>
+            <w:r>
+              <w:rPr>
+                <w:rFonts w:ascii="Arial Narrow" w:hAnsi="Arial Narrow"/>
+              </w:rPr>
+              <w:t xml:space="preserve">, dan </w:t>
+            </w:r>
+            <w:proofErr w:type="spellStart"/>
+            <w:r>
+              <w:rPr>
+                <w:rFonts w:ascii="Arial Narrow" w:hAnsi="Arial Narrow"/>
+              </w:rPr>
+              <w:t>beradab</w:t>
+            </w:r>
+            <w:proofErr w:type="spellEnd"/>
+            <w:r>
+              <w:rPr>
+                <w:rFonts w:ascii="Arial Narrow" w:hAnsi="Arial Narrow"/>
+              </w:rPr>
+              <w:t xml:space="preserve"> </w:t>
+            </w:r>
+            <w:proofErr w:type="spellStart"/>
+            <w:r>
+              <w:rPr>
+                <w:rFonts w:ascii="Arial Narrow" w:hAnsi="Arial Narrow"/>
+              </w:rPr>
+              <w:t>berdasarkan</w:t>
+            </w:r>
+            <w:proofErr w:type="spellEnd"/>
+            <w:r>
+              <w:rPr>
+                <w:rFonts w:ascii="Arial Narrow" w:hAnsi="Arial Narrow"/>
+              </w:rPr>
+              <w:t xml:space="preserve"> Pancasila dan </w:t>
+            </w:r>
+            <w:proofErr w:type="spellStart"/>
+            <w:r>
+              <w:rPr>
+                <w:rFonts w:ascii="Arial Narrow" w:hAnsi="Arial Narrow"/>
+              </w:rPr>
+              <w:t>Undang-Undang</w:t>
+            </w:r>
+            <w:proofErr w:type="spellEnd"/>
+            <w:r>
+              <w:rPr>
+                <w:rFonts w:ascii="Arial Narrow" w:hAnsi="Arial Narrow"/>
+              </w:rPr>
+              <w:t xml:space="preserve"> Dasar Negara Republik Indonesia </w:t>
+            </w:r>
+            <w:proofErr w:type="spellStart"/>
+            <w:r>
+              <w:rPr>
+                <w:rFonts w:ascii="Arial Narrow" w:hAnsi="Arial Narrow"/>
+              </w:rPr>
+              <w:t>Tahun</w:t>
+            </w:r>
+            <w:proofErr w:type="spellEnd"/>
+            <w:r>
+              <w:rPr>
+                <w:rFonts w:ascii="Arial Narrow" w:hAnsi="Arial Narrow"/>
+              </w:rPr>
+              <w:t xml:space="preserve"> </w:t>
+            </w:r>
+            <w:proofErr w:type="gramStart"/>
+            <w:r>
+              <w:rPr>
+                <w:rFonts w:ascii="Arial Narrow" w:hAnsi="Arial Narrow"/>
+              </w:rPr>
+              <w:t>1945;</w:t>
+            </w:r>
+            <w:proofErr w:type="gramEnd"/>
           </w:p>
           <w:p>
             <w:pPr>
@@ -434,11 +886,223 @@
                 <w:rFonts w:ascii="Arial Narrow" w:hAnsi="Arial Narrow"/>
               </w:rPr>
             </w:pPr>
-            <w:r>
-              <w:rPr>
-                <w:rFonts w:ascii="Arial Narrow" w:hAnsi="Arial Narrow"/>
-              </w:rPr>
-              <w:t>Bahwa untuk merealisasikan hal tersebut diatas perlu di tetapkan formasi Tenaga Pendidik dan Kependidikan  di Lingkungan Pengurus Cabang Lembaga Pendidikan Ma’arif  NU Kabupaten Cilacap.</w:t>
+            <w:proofErr w:type="spellStart"/>
+            <w:r>
+              <w:rPr>
+                <w:rFonts w:ascii="Arial Narrow" w:hAnsi="Arial Narrow"/>
+              </w:rPr>
+              <w:t>Bahwa</w:t>
+            </w:r>
+            <w:proofErr w:type="spellEnd"/>
+            <w:r>
+              <w:rPr>
+                <w:rFonts w:ascii="Arial Narrow" w:hAnsi="Arial Narrow"/>
+              </w:rPr>
+              <w:t xml:space="preserve"> </w:t>
+            </w:r>
+            <w:proofErr w:type="spellStart"/>
+            <w:r>
+              <w:rPr>
+                <w:rFonts w:ascii="Arial Narrow" w:hAnsi="Arial Narrow"/>
+              </w:rPr>
+              <w:t>untuk</w:t>
+            </w:r>
+            <w:proofErr w:type="spellEnd"/>
+            <w:r>
+              <w:rPr>
+                <w:rFonts w:ascii="Arial Narrow" w:hAnsi="Arial Narrow"/>
+              </w:rPr>
+              <w:t xml:space="preserve"> </w:t>
+            </w:r>
+            <w:proofErr w:type="spellStart"/>
+            <w:r>
+              <w:rPr>
+                <w:rFonts w:ascii="Arial Narrow" w:hAnsi="Arial Narrow"/>
+              </w:rPr>
+              <w:t>merealisasikan</w:t>
+            </w:r>
+            <w:proofErr w:type="spellEnd"/>
+            <w:r>
+              <w:rPr>
+                <w:rFonts w:ascii="Arial Narrow" w:hAnsi="Arial Narrow"/>
+              </w:rPr>
+              <w:t xml:space="preserve"> </w:t>
+            </w:r>
+            <w:proofErr w:type="spellStart"/>
+            <w:r>
+              <w:rPr>
+                <w:rFonts w:ascii="Arial Narrow" w:hAnsi="Arial Narrow"/>
+              </w:rPr>
+              <w:t>hal</w:t>
+            </w:r>
+            <w:proofErr w:type="spellEnd"/>
+            <w:r>
+              <w:rPr>
+                <w:rFonts w:ascii="Arial Narrow" w:hAnsi="Arial Narrow"/>
+              </w:rPr>
+              <w:t xml:space="preserve"> </w:t>
+            </w:r>
+            <w:proofErr w:type="spellStart"/>
+            <w:r>
+              <w:rPr>
+                <w:rFonts w:ascii="Arial Narrow" w:hAnsi="Arial Narrow"/>
+              </w:rPr>
+              <w:t>tersebut</w:t>
+            </w:r>
+            <w:proofErr w:type="spellEnd"/>
+            <w:r>
+              <w:rPr>
+                <w:rFonts w:ascii="Arial Narrow" w:hAnsi="Arial Narrow"/>
+              </w:rPr>
+              <w:t xml:space="preserve"> </w:t>
+            </w:r>
+            <w:proofErr w:type="spellStart"/>
+            <w:r>
+              <w:rPr>
+                <w:rFonts w:ascii="Arial Narrow" w:hAnsi="Arial Narrow"/>
+              </w:rPr>
+              <w:t>diatas</w:t>
+            </w:r>
+            <w:proofErr w:type="spellEnd"/>
+            <w:r>
+              <w:rPr>
+                <w:rFonts w:ascii="Arial Narrow" w:hAnsi="Arial Narrow"/>
+              </w:rPr>
+              <w:t xml:space="preserve"> </w:t>
+            </w:r>
+            <w:proofErr w:type="spellStart"/>
+            <w:r>
+              <w:rPr>
+                <w:rFonts w:ascii="Arial Narrow" w:hAnsi="Arial Narrow"/>
+              </w:rPr>
+              <w:t>perlu</w:t>
+            </w:r>
+            <w:proofErr w:type="spellEnd"/>
+            <w:r>
+              <w:rPr>
+                <w:rFonts w:ascii="Arial Narrow" w:hAnsi="Arial Narrow"/>
+              </w:rPr>
+              <w:t xml:space="preserve"> di </w:t>
+            </w:r>
+            <w:proofErr w:type="spellStart"/>
+            <w:r>
+              <w:rPr>
+                <w:rFonts w:ascii="Arial Narrow" w:hAnsi="Arial Narrow"/>
+              </w:rPr>
+              <w:t>tetapkan</w:t>
+            </w:r>
+            <w:proofErr w:type="spellEnd"/>
+            <w:r>
+              <w:rPr>
+                <w:rFonts w:ascii="Arial Narrow" w:hAnsi="Arial Narrow"/>
+              </w:rPr>
+              <w:t xml:space="preserve"> </w:t>
+            </w:r>
+            <w:proofErr w:type="spellStart"/>
+            <w:r>
+              <w:rPr>
+                <w:rFonts w:ascii="Arial Narrow" w:hAnsi="Arial Narrow"/>
+              </w:rPr>
+              <w:t>formasi</w:t>
+            </w:r>
+            <w:proofErr w:type="spellEnd"/>
+            <w:r>
+              <w:rPr>
+                <w:rFonts w:ascii="Arial Narrow" w:hAnsi="Arial Narrow"/>
+              </w:rPr>
+              <w:t xml:space="preserve"> Tenaga </w:t>
+            </w:r>
+            <w:proofErr w:type="spellStart"/>
+            <w:r>
+              <w:rPr>
+                <w:rFonts w:ascii="Arial Narrow" w:hAnsi="Arial Narrow"/>
+              </w:rPr>
+              <w:t>Pendidik</w:t>
+            </w:r>
+            <w:proofErr w:type="spellEnd"/>
+            <w:r>
+              <w:rPr>
+                <w:rFonts w:ascii="Arial Narrow" w:hAnsi="Arial Narrow"/>
+              </w:rPr>
+              <w:t xml:space="preserve"> dan </w:t>
+            </w:r>
+            <w:proofErr w:type="spellStart"/>
+            <w:proofErr w:type="gramStart"/>
+            <w:r>
+              <w:rPr>
+                <w:rFonts w:ascii="Arial Narrow" w:hAnsi="Arial Narrow"/>
+              </w:rPr>
+              <w:t>Kependidikan</w:t>
+            </w:r>
+            <w:proofErr w:type="spellEnd"/>
+            <w:r>
+              <w:rPr>
+                <w:rFonts w:ascii="Arial Narrow" w:hAnsi="Arial Narrow"/>
+              </w:rPr>
+              <w:t xml:space="preserve">  di</w:t>
+            </w:r>
+            <w:proofErr w:type="gramEnd"/>
+            <w:r>
+              <w:rPr>
+                <w:rFonts w:ascii="Arial Narrow" w:hAnsi="Arial Narrow"/>
+              </w:rPr>
+              <w:t xml:space="preserve"> </w:t>
+            </w:r>
+            <w:proofErr w:type="spellStart"/>
+            <w:r>
+              <w:rPr>
+                <w:rFonts w:ascii="Arial Narrow" w:hAnsi="Arial Narrow"/>
+              </w:rPr>
+              <w:t>Lingkungan</w:t>
+            </w:r>
+            <w:proofErr w:type="spellEnd"/>
+            <w:r>
+              <w:rPr>
+                <w:rFonts w:ascii="Arial Narrow" w:hAnsi="Arial Narrow"/>
+              </w:rPr>
+              <w:t xml:space="preserve"> </w:t>
+            </w:r>
+            <w:proofErr w:type="spellStart"/>
+            <w:r>
+              <w:rPr>
+                <w:rFonts w:ascii="Arial Narrow" w:hAnsi="Arial Narrow"/>
+              </w:rPr>
+              <w:t>Pengurus</w:t>
+            </w:r>
+            <w:proofErr w:type="spellEnd"/>
+            <w:r>
+              <w:rPr>
+                <w:rFonts w:ascii="Arial Narrow" w:hAnsi="Arial Narrow"/>
+              </w:rPr>
+              <w:t xml:space="preserve"> Cabang Lembaga Pendidikan </w:t>
+            </w:r>
+            <w:proofErr w:type="gramStart"/>
+            <w:r>
+              <w:rPr>
+                <w:rFonts w:ascii="Arial Narrow" w:hAnsi="Arial Narrow"/>
+              </w:rPr>
+              <w:t>Ma’arif  NU</w:t>
+            </w:r>
+            <w:proofErr w:type="gramEnd"/>
+            <w:r>
+              <w:rPr>
+                <w:rFonts w:ascii="Arial Narrow" w:hAnsi="Arial Narrow"/>
+              </w:rPr>
+              <w:t xml:space="preserve"> </w:t>
+            </w:r>
+            <w:proofErr w:type="spellStart"/>
+            <w:r>
+              <w:rPr>
+                <w:rFonts w:ascii="Arial Narrow" w:hAnsi="Arial Narrow"/>
+              </w:rPr>
+              <w:t>Kabupaten</w:t>
+            </w:r>
+            <w:proofErr w:type="spellEnd"/>
+            <w:r>
+              <w:rPr>
+                <w:rFonts w:ascii="Arial Narrow" w:hAnsi="Arial Narrow"/>
+              </w:rPr>
+              <w:t xml:space="preserve"> Cilacap.</w:t>
             </w:r>
           </w:p>
           <w:p>
@@ -454,11 +1118,131 @@
                 <w:rFonts w:ascii="Arial Narrow" w:hAnsi="Arial Narrow"/>
               </w:rPr>
             </w:pPr>
-            <w:r>
-              <w:rPr>
-                <w:rFonts w:ascii="Arial Narrow" w:hAnsi="Arial Narrow"/>
-              </w:rPr>
-              <w:t xml:space="preserve">Bahwa berdasar pertimbangan angka 1 dan 2, perlu diterbitkan Surat Keputusan Pengurus Cabang Lembaga Pendidikan Ma’arif  NU Kabupaten Cilacap </w:t>
+            <w:proofErr w:type="spellStart"/>
+            <w:r>
+              <w:rPr>
+                <w:rFonts w:ascii="Arial Narrow" w:hAnsi="Arial Narrow"/>
+              </w:rPr>
+              <w:t>Bahwa</w:t>
+            </w:r>
+            <w:proofErr w:type="spellEnd"/>
+            <w:r>
+              <w:rPr>
+                <w:rFonts w:ascii="Arial Narrow" w:hAnsi="Arial Narrow"/>
+              </w:rPr>
+              <w:t xml:space="preserve"> </w:t>
+            </w:r>
+            <w:proofErr w:type="spellStart"/>
+            <w:r>
+              <w:rPr>
+                <w:rFonts w:ascii="Arial Narrow" w:hAnsi="Arial Narrow"/>
+              </w:rPr>
+              <w:t>berdasar</w:t>
+            </w:r>
+            <w:proofErr w:type="spellEnd"/>
+            <w:r>
+              <w:rPr>
+                <w:rFonts w:ascii="Arial Narrow" w:hAnsi="Arial Narrow"/>
+              </w:rPr>
+              <w:t xml:space="preserve"> </w:t>
+            </w:r>
+            <w:proofErr w:type="spellStart"/>
+            <w:r>
+              <w:rPr>
+                <w:rFonts w:ascii="Arial Narrow" w:hAnsi="Arial Narrow"/>
+              </w:rPr>
+              <w:t>pertimbangan</w:t>
+            </w:r>
+            <w:proofErr w:type="spellEnd"/>
+            <w:r>
+              <w:rPr>
+                <w:rFonts w:ascii="Arial Narrow" w:hAnsi="Arial Narrow"/>
+              </w:rPr>
+              <w:t xml:space="preserve"> </w:t>
+            </w:r>
+            <w:proofErr w:type="spellStart"/>
+            <w:r>
+              <w:rPr>
+                <w:rFonts w:ascii="Arial Narrow" w:hAnsi="Arial Narrow"/>
+              </w:rPr>
+              <w:t>angka</w:t>
+            </w:r>
+            <w:proofErr w:type="spellEnd"/>
+            <w:r>
+              <w:rPr>
+                <w:rFonts w:ascii="Arial Narrow" w:hAnsi="Arial Narrow"/>
+              </w:rPr>
+              <w:t xml:space="preserve"> 1 dan 2, </w:t>
+            </w:r>
+            <w:proofErr w:type="spellStart"/>
+            <w:r>
+              <w:rPr>
+                <w:rFonts w:ascii="Arial Narrow" w:hAnsi="Arial Narrow"/>
+              </w:rPr>
+              <w:t>perlu</w:t>
+            </w:r>
+            <w:proofErr w:type="spellEnd"/>
+            <w:r>
+              <w:rPr>
+                <w:rFonts w:ascii="Arial Narrow" w:hAnsi="Arial Narrow"/>
+              </w:rPr>
+              <w:t xml:space="preserve"> </w:t>
+            </w:r>
+            <w:proofErr w:type="spellStart"/>
+            <w:r>
+              <w:rPr>
+                <w:rFonts w:ascii="Arial Narrow" w:hAnsi="Arial Narrow"/>
+              </w:rPr>
+              <w:t>diterbitkan</w:t>
+            </w:r>
+            <w:proofErr w:type="spellEnd"/>
+            <w:r>
+              <w:rPr>
+                <w:rFonts w:ascii="Arial Narrow" w:hAnsi="Arial Narrow"/>
+              </w:rPr>
+              <w:t xml:space="preserve"> Surat Keputusan </w:t>
+            </w:r>
+            <w:proofErr w:type="spellStart"/>
+            <w:r>
+              <w:rPr>
+                <w:rFonts w:ascii="Arial Narrow" w:hAnsi="Arial Narrow"/>
+              </w:rPr>
+              <w:t>Pengurus</w:t>
+            </w:r>
+            <w:proofErr w:type="spellEnd"/>
+            <w:r>
+              <w:rPr>
+                <w:rFonts w:ascii="Arial Narrow" w:hAnsi="Arial Narrow"/>
+              </w:rPr>
+              <w:t xml:space="preserve"> Cabang Lembaga Pendidikan </w:t>
+            </w:r>
+            <w:proofErr w:type="gramStart"/>
+            <w:r>
+              <w:rPr>
+                <w:rFonts w:ascii="Arial Narrow" w:hAnsi="Arial Narrow"/>
+              </w:rPr>
+              <w:t>Ma’arif  NU</w:t>
+            </w:r>
+            <w:proofErr w:type="gramEnd"/>
+            <w:r>
+              <w:rPr>
+                <w:rFonts w:ascii="Arial Narrow" w:hAnsi="Arial Narrow"/>
+              </w:rPr>
+              <w:t xml:space="preserve"> </w:t>
+            </w:r>
+            <w:proofErr w:type="spellStart"/>
+            <w:r>
+              <w:rPr>
+                <w:rFonts w:ascii="Arial Narrow" w:hAnsi="Arial Narrow"/>
+              </w:rPr>
+              <w:t>Kabupaten</w:t>
+            </w:r>
+            <w:proofErr w:type="spellEnd"/>
+            <w:r>
+              <w:rPr>
+                <w:rFonts w:ascii="Arial Narrow" w:hAnsi="Arial Narrow"/>
+              </w:rPr>
+              <w:t xml:space="preserve"> Cilacap </w:t>
             </w:r>
           </w:p>
           <w:p>
@@ -604,12 +1388,21 @@
                 <w:sz w:val="20"/>
               </w:rPr>
             </w:pPr>
+            <w:proofErr w:type="spellStart"/>
             <w:r>
               <w:rPr>
                 <w:rFonts w:ascii="Arial Narrow" w:hAnsi="Arial Narrow"/>
                 <w:sz w:val="20"/>
               </w:rPr>
-              <w:t xml:space="preserve">Mengingat </w:t>
+              <w:t>Mengingat</w:t>
+            </w:r>
+            <w:proofErr w:type="spellEnd"/>
+            <w:r>
+              <w:rPr>
+                <w:rFonts w:ascii="Arial Narrow" w:hAnsi="Arial Narrow"/>
+                <w:sz w:val="20"/>
+              </w:rPr>
+              <w:t xml:space="preserve"> </w:t>
             </w:r>
           </w:p>
         </w:tc>
@@ -649,11 +1442,89 @@
                 <w:rFonts w:ascii="Arial Narrow" w:hAnsi="Arial Narrow"/>
               </w:rPr>
             </w:pPr>
-            <w:r>
-              <w:rPr>
-                <w:rFonts w:ascii="Arial Narrow" w:hAnsi="Arial Narrow"/>
-              </w:rPr>
-              <w:t>Undang – Undang Nomor 20 Tahun 2003 tentang Sistem Pendidikan Nasional</w:t>
+            <w:proofErr w:type="spellStart"/>
+            <w:r>
+              <w:rPr>
+                <w:rFonts w:ascii="Arial Narrow" w:hAnsi="Arial Narrow"/>
+              </w:rPr>
+              <w:t>Undang</w:t>
+            </w:r>
+            <w:proofErr w:type="spellEnd"/>
+            <w:r>
+              <w:rPr>
+                <w:rFonts w:ascii="Arial Narrow" w:hAnsi="Arial Narrow"/>
+              </w:rPr>
+              <w:t xml:space="preserve"> – </w:t>
+            </w:r>
+            <w:proofErr w:type="spellStart"/>
+            <w:r>
+              <w:rPr>
+                <w:rFonts w:ascii="Arial Narrow" w:hAnsi="Arial Narrow"/>
+              </w:rPr>
+              <w:t>Undang</w:t>
+            </w:r>
+            <w:proofErr w:type="spellEnd"/>
+            <w:r>
+              <w:rPr>
+                <w:rFonts w:ascii="Arial Narrow" w:hAnsi="Arial Narrow"/>
+              </w:rPr>
+              <w:t xml:space="preserve"> </w:t>
+            </w:r>
+            <w:proofErr w:type="spellStart"/>
+            <w:r>
+              <w:rPr>
+                <w:rFonts w:ascii="Arial Narrow" w:hAnsi="Arial Narrow"/>
+              </w:rPr>
+              <w:t>Nomor</w:t>
+            </w:r>
+            <w:proofErr w:type="spellEnd"/>
+            <w:r>
+              <w:rPr>
+                <w:rFonts w:ascii="Arial Narrow" w:hAnsi="Arial Narrow"/>
+              </w:rPr>
+              <w:t xml:space="preserve"> 20 </w:t>
+            </w:r>
+            <w:proofErr w:type="spellStart"/>
+            <w:r>
+              <w:rPr>
+                <w:rFonts w:ascii="Arial Narrow" w:hAnsi="Arial Narrow"/>
+              </w:rPr>
+              <w:t>Tahun</w:t>
+            </w:r>
+            <w:proofErr w:type="spellEnd"/>
+            <w:r>
+              <w:rPr>
+                <w:rFonts w:ascii="Arial Narrow" w:hAnsi="Arial Narrow"/>
+              </w:rPr>
+              <w:t xml:space="preserve"> 2003 </w:t>
+            </w:r>
+            <w:proofErr w:type="spellStart"/>
+            <w:r>
+              <w:rPr>
+                <w:rFonts w:ascii="Arial Narrow" w:hAnsi="Arial Narrow"/>
+              </w:rPr>
+              <w:t>tentang</w:t>
+            </w:r>
+            <w:proofErr w:type="spellEnd"/>
+            <w:r>
+              <w:rPr>
+                <w:rFonts w:ascii="Arial Narrow" w:hAnsi="Arial Narrow"/>
+              </w:rPr>
+              <w:t xml:space="preserve"> </w:t>
+            </w:r>
+            <w:proofErr w:type="spellStart"/>
+            <w:r>
+              <w:rPr>
+                <w:rFonts w:ascii="Arial Narrow" w:hAnsi="Arial Narrow"/>
+              </w:rPr>
+              <w:t>Sistem</w:t>
+            </w:r>
+            <w:proofErr w:type="spellEnd"/>
+            <w:r>
+              <w:rPr>
+                <w:rFonts w:ascii="Arial Narrow" w:hAnsi="Arial Narrow"/>
+              </w:rPr>
+              <w:t xml:space="preserve"> Pendidikan Nasional</w:t>
             </w:r>
           </w:p>
           <w:p>
@@ -669,11 +1540,75 @@
                 <w:rFonts w:ascii="Arial Narrow" w:hAnsi="Arial Narrow"/>
               </w:rPr>
             </w:pPr>
-            <w:r>
-              <w:rPr>
-                <w:rFonts w:ascii="Arial Narrow" w:hAnsi="Arial Narrow"/>
-              </w:rPr>
-              <w:t>Undang – Undang Nomor 14 Tahun 2005 tentang Guru dan Dosen</w:t>
+            <w:proofErr w:type="spellStart"/>
+            <w:r>
+              <w:rPr>
+                <w:rFonts w:ascii="Arial Narrow" w:hAnsi="Arial Narrow"/>
+              </w:rPr>
+              <w:t>Undang</w:t>
+            </w:r>
+            <w:proofErr w:type="spellEnd"/>
+            <w:r>
+              <w:rPr>
+                <w:rFonts w:ascii="Arial Narrow" w:hAnsi="Arial Narrow"/>
+              </w:rPr>
+              <w:t xml:space="preserve"> – </w:t>
+            </w:r>
+            <w:proofErr w:type="spellStart"/>
+            <w:r>
+              <w:rPr>
+                <w:rFonts w:ascii="Arial Narrow" w:hAnsi="Arial Narrow"/>
+              </w:rPr>
+              <w:t>Undang</w:t>
+            </w:r>
+            <w:proofErr w:type="spellEnd"/>
+            <w:r>
+              <w:rPr>
+                <w:rFonts w:ascii="Arial Narrow" w:hAnsi="Arial Narrow"/>
+              </w:rPr>
+              <w:t xml:space="preserve"> </w:t>
+            </w:r>
+            <w:proofErr w:type="spellStart"/>
+            <w:r>
+              <w:rPr>
+                <w:rFonts w:ascii="Arial Narrow" w:hAnsi="Arial Narrow"/>
+              </w:rPr>
+              <w:t>Nomor</w:t>
+            </w:r>
+            <w:proofErr w:type="spellEnd"/>
+            <w:r>
+              <w:rPr>
+                <w:rFonts w:ascii="Arial Narrow" w:hAnsi="Arial Narrow"/>
+              </w:rPr>
+              <w:t xml:space="preserve"> 14 </w:t>
+            </w:r>
+            <w:proofErr w:type="spellStart"/>
+            <w:r>
+              <w:rPr>
+                <w:rFonts w:ascii="Arial Narrow" w:hAnsi="Arial Narrow"/>
+              </w:rPr>
+              <w:t>Tahun</w:t>
+            </w:r>
+            <w:proofErr w:type="spellEnd"/>
+            <w:r>
+              <w:rPr>
+                <w:rFonts w:ascii="Arial Narrow" w:hAnsi="Arial Narrow"/>
+              </w:rPr>
+              <w:t xml:space="preserve"> 2005 </w:t>
+            </w:r>
+            <w:proofErr w:type="spellStart"/>
+            <w:r>
+              <w:rPr>
+                <w:rFonts w:ascii="Arial Narrow" w:hAnsi="Arial Narrow"/>
+              </w:rPr>
+              <w:t>tentang</w:t>
+            </w:r>
+            <w:proofErr w:type="spellEnd"/>
+            <w:r>
+              <w:rPr>
+                <w:rFonts w:ascii="Arial Narrow" w:hAnsi="Arial Narrow"/>
+              </w:rPr>
+              <w:t xml:space="preserve"> Guru dan Dosen</w:t>
             </w:r>
           </w:p>
           <w:p>
@@ -689,11 +1624,89 @@
                 <w:rFonts w:ascii="Arial Narrow" w:hAnsi="Arial Narrow"/>
               </w:rPr>
             </w:pPr>
-            <w:r>
-              <w:rPr>
-                <w:rFonts w:ascii="Arial Narrow" w:hAnsi="Arial Narrow"/>
-              </w:rPr>
-              <w:t>Peraturan Pemerintah Nomor 19 Tahun 2005 tentang Standar Pendidikan Nasional</w:t>
+            <w:proofErr w:type="spellStart"/>
+            <w:r>
+              <w:rPr>
+                <w:rFonts w:ascii="Arial Narrow" w:hAnsi="Arial Narrow"/>
+              </w:rPr>
+              <w:t>Peraturan</w:t>
+            </w:r>
+            <w:proofErr w:type="spellEnd"/>
+            <w:r>
+              <w:rPr>
+                <w:rFonts w:ascii="Arial Narrow" w:hAnsi="Arial Narrow"/>
+              </w:rPr>
+              <w:t xml:space="preserve"> </w:t>
+            </w:r>
+            <w:proofErr w:type="spellStart"/>
+            <w:r>
+              <w:rPr>
+                <w:rFonts w:ascii="Arial Narrow" w:hAnsi="Arial Narrow"/>
+              </w:rPr>
+              <w:t>Pemerintah</w:t>
+            </w:r>
+            <w:proofErr w:type="spellEnd"/>
+            <w:r>
+              <w:rPr>
+                <w:rFonts w:ascii="Arial Narrow" w:hAnsi="Arial Narrow"/>
+              </w:rPr>
+              <w:t xml:space="preserve"> </w:t>
+            </w:r>
+            <w:proofErr w:type="spellStart"/>
+            <w:r>
+              <w:rPr>
+                <w:rFonts w:ascii="Arial Narrow" w:hAnsi="Arial Narrow"/>
+              </w:rPr>
+              <w:t>Nomor</w:t>
+            </w:r>
+            <w:proofErr w:type="spellEnd"/>
+            <w:r>
+              <w:rPr>
+                <w:rFonts w:ascii="Arial Narrow" w:hAnsi="Arial Narrow"/>
+              </w:rPr>
+              <w:t xml:space="preserve"> 19 </w:t>
+            </w:r>
+            <w:proofErr w:type="spellStart"/>
+            <w:r>
+              <w:rPr>
+                <w:rFonts w:ascii="Arial Narrow" w:hAnsi="Arial Narrow"/>
+              </w:rPr>
+              <w:t>Tahun</w:t>
+            </w:r>
+            <w:proofErr w:type="spellEnd"/>
+            <w:r>
+              <w:rPr>
+                <w:rFonts w:ascii="Arial Narrow" w:hAnsi="Arial Narrow"/>
+              </w:rPr>
+              <w:t xml:space="preserve"> 2005 </w:t>
+            </w:r>
+            <w:proofErr w:type="spellStart"/>
+            <w:r>
+              <w:rPr>
+                <w:rFonts w:ascii="Arial Narrow" w:hAnsi="Arial Narrow"/>
+              </w:rPr>
+              <w:t>tentang</w:t>
+            </w:r>
+            <w:proofErr w:type="spellEnd"/>
+            <w:r>
+              <w:rPr>
+                <w:rFonts w:ascii="Arial Narrow" w:hAnsi="Arial Narrow"/>
+              </w:rPr>
+              <w:t xml:space="preserve"> </w:t>
+            </w:r>
+            <w:proofErr w:type="spellStart"/>
+            <w:r>
+              <w:rPr>
+                <w:rFonts w:ascii="Arial Narrow" w:hAnsi="Arial Narrow"/>
+              </w:rPr>
+              <w:t>Standar</w:t>
+            </w:r>
+            <w:proofErr w:type="spellEnd"/>
+            <w:r>
+              <w:rPr>
+                <w:rFonts w:ascii="Arial Narrow" w:hAnsi="Arial Narrow"/>
+              </w:rPr>
+              <w:t xml:space="preserve"> Pendidikan Nasional</w:t>
             </w:r>
           </w:p>
           <w:p>
@@ -709,11 +1722,89 @@
                 <w:rFonts w:ascii="Arial Narrow" w:hAnsi="Arial Narrow"/>
               </w:rPr>
             </w:pPr>
-            <w:r>
-              <w:rPr>
-                <w:rFonts w:ascii="Arial Narrow" w:hAnsi="Arial Narrow"/>
-              </w:rPr>
-              <w:t xml:space="preserve">Peraturan Menteri Pendidikan Nasional Nomor 13 tahun 2007 tentang Pendidik dan Tenaga Kependidikan </w:t>
+            <w:proofErr w:type="spellStart"/>
+            <w:r>
+              <w:rPr>
+                <w:rFonts w:ascii="Arial Narrow" w:hAnsi="Arial Narrow"/>
+              </w:rPr>
+              <w:t>Peraturan</w:t>
+            </w:r>
+            <w:proofErr w:type="spellEnd"/>
+            <w:r>
+              <w:rPr>
+                <w:rFonts w:ascii="Arial Narrow" w:hAnsi="Arial Narrow"/>
+              </w:rPr>
+              <w:t xml:space="preserve"> Menteri Pendidikan Nasional </w:t>
+            </w:r>
+            <w:proofErr w:type="spellStart"/>
+            <w:r>
+              <w:rPr>
+                <w:rFonts w:ascii="Arial Narrow" w:hAnsi="Arial Narrow"/>
+              </w:rPr>
+              <w:t>Nomor</w:t>
+            </w:r>
+            <w:proofErr w:type="spellEnd"/>
+            <w:r>
+              <w:rPr>
+                <w:rFonts w:ascii="Arial Narrow" w:hAnsi="Arial Narrow"/>
+              </w:rPr>
+              <w:t xml:space="preserve"> 13 </w:t>
+            </w:r>
+            <w:proofErr w:type="spellStart"/>
+            <w:r>
+              <w:rPr>
+                <w:rFonts w:ascii="Arial Narrow" w:hAnsi="Arial Narrow"/>
+              </w:rPr>
+              <w:t>tahun</w:t>
+            </w:r>
+            <w:proofErr w:type="spellEnd"/>
+            <w:r>
+              <w:rPr>
+                <w:rFonts w:ascii="Arial Narrow" w:hAnsi="Arial Narrow"/>
+              </w:rPr>
+              <w:t xml:space="preserve"> 2007 </w:t>
+            </w:r>
+            <w:proofErr w:type="spellStart"/>
+            <w:r>
+              <w:rPr>
+                <w:rFonts w:ascii="Arial Narrow" w:hAnsi="Arial Narrow"/>
+              </w:rPr>
+              <w:t>tentang</w:t>
+            </w:r>
+            <w:proofErr w:type="spellEnd"/>
+            <w:r>
+              <w:rPr>
+                <w:rFonts w:ascii="Arial Narrow" w:hAnsi="Arial Narrow"/>
+              </w:rPr>
+              <w:t xml:space="preserve"> </w:t>
+            </w:r>
+            <w:proofErr w:type="spellStart"/>
+            <w:r>
+              <w:rPr>
+                <w:rFonts w:ascii="Arial Narrow" w:hAnsi="Arial Narrow"/>
+              </w:rPr>
+              <w:t>Pendidik</w:t>
+            </w:r>
+            <w:proofErr w:type="spellEnd"/>
+            <w:r>
+              <w:rPr>
+                <w:rFonts w:ascii="Arial Narrow" w:hAnsi="Arial Narrow"/>
+              </w:rPr>
+              <w:t xml:space="preserve"> dan Tenaga </w:t>
+            </w:r>
+            <w:proofErr w:type="spellStart"/>
+            <w:r>
+              <w:rPr>
+                <w:rFonts w:ascii="Arial Narrow" w:hAnsi="Arial Narrow"/>
+              </w:rPr>
+              <w:t>Kependidikan</w:t>
+            </w:r>
+            <w:proofErr w:type="spellEnd"/>
+            <w:r>
+              <w:rPr>
+                <w:rFonts w:ascii="Arial Narrow" w:hAnsi="Arial Narrow"/>
+              </w:rPr>
+              <w:t xml:space="preserve"> </w:t>
             </w:r>
           </w:p>
           <w:p>
@@ -729,11 +1820,75 @@
                 <w:rFonts w:ascii="Arial Narrow" w:hAnsi="Arial Narrow"/>
               </w:rPr>
             </w:pPr>
-            <w:r>
-              <w:rPr>
-                <w:rFonts w:ascii="Arial Narrow" w:hAnsi="Arial Narrow"/>
-              </w:rPr>
-              <w:t>Peraturan Menteri Pendidikan Nasional Nomor 16 Tahun 2007 tentang Kompetensi Guru</w:t>
+            <w:proofErr w:type="spellStart"/>
+            <w:r>
+              <w:rPr>
+                <w:rFonts w:ascii="Arial Narrow" w:hAnsi="Arial Narrow"/>
+              </w:rPr>
+              <w:t>Peraturan</w:t>
+            </w:r>
+            <w:proofErr w:type="spellEnd"/>
+            <w:r>
+              <w:rPr>
+                <w:rFonts w:ascii="Arial Narrow" w:hAnsi="Arial Narrow"/>
+              </w:rPr>
+              <w:t xml:space="preserve"> Menteri Pendidikan Nasional </w:t>
+            </w:r>
+            <w:proofErr w:type="spellStart"/>
+            <w:r>
+              <w:rPr>
+                <w:rFonts w:ascii="Arial Narrow" w:hAnsi="Arial Narrow"/>
+              </w:rPr>
+              <w:t>Nomor</w:t>
+            </w:r>
+            <w:proofErr w:type="spellEnd"/>
+            <w:r>
+              <w:rPr>
+                <w:rFonts w:ascii="Arial Narrow" w:hAnsi="Arial Narrow"/>
+              </w:rPr>
+              <w:t xml:space="preserve"> 16 </w:t>
+            </w:r>
+            <w:proofErr w:type="spellStart"/>
+            <w:r>
+              <w:rPr>
+                <w:rFonts w:ascii="Arial Narrow" w:hAnsi="Arial Narrow"/>
+              </w:rPr>
+              <w:t>Tahun</w:t>
+            </w:r>
+            <w:proofErr w:type="spellEnd"/>
+            <w:r>
+              <w:rPr>
+                <w:rFonts w:ascii="Arial Narrow" w:hAnsi="Arial Narrow"/>
+              </w:rPr>
+              <w:t xml:space="preserve"> 2007 </w:t>
+            </w:r>
+            <w:proofErr w:type="spellStart"/>
+            <w:r>
+              <w:rPr>
+                <w:rFonts w:ascii="Arial Narrow" w:hAnsi="Arial Narrow"/>
+              </w:rPr>
+              <w:t>tentang</w:t>
+            </w:r>
+            <w:proofErr w:type="spellEnd"/>
+            <w:r>
+              <w:rPr>
+                <w:rFonts w:ascii="Arial Narrow" w:hAnsi="Arial Narrow"/>
+              </w:rPr>
+              <w:t xml:space="preserve"> </w:t>
+            </w:r>
+            <w:proofErr w:type="spellStart"/>
+            <w:r>
+              <w:rPr>
+                <w:rFonts w:ascii="Arial Narrow" w:hAnsi="Arial Narrow"/>
+              </w:rPr>
+              <w:t>Kompetensi</w:t>
+            </w:r>
+            <w:proofErr w:type="spellEnd"/>
+            <w:r>
+              <w:rPr>
+                <w:rFonts w:ascii="Arial Narrow" w:hAnsi="Arial Narrow"/>
+              </w:rPr>
+              <w:t xml:space="preserve"> Guru</w:t>
             </w:r>
           </w:p>
         </w:tc>
@@ -752,6 +1907,7 @@
                 <w:lang w:val="es-ES"/>
               </w:rPr>
             </w:pPr>
+            <w:proofErr w:type="spellStart"/>
             <w:r>
               <w:rPr>
                 <w:rFonts w:ascii="Arial Narrow" w:hAnsi="Arial Narrow"/>
@@ -760,6 +1916,7 @@
               </w:rPr>
               <w:t>Memperhatikan</w:t>
             </w:r>
+            <w:proofErr w:type="spellEnd"/>
           </w:p>
         </w:tc>
         <w:tc>
@@ -807,7 +1964,61 @@
                 <w:color w:val="000000"/>
                 <w:lang w:eastAsia="ko-KR"/>
               </w:rPr>
-              <w:t>Hasil Rakernas Pengurus Pusat LP Ma’arif NU Tahun 20</w:t>
+              <w:t xml:space="preserve">Hasil </w:t>
+            </w:r>
+            <w:proofErr w:type="spellStart"/>
+            <w:r>
+              <w:rPr>
+                <w:rFonts w:ascii="Arial Narrow" w:hAnsi="Arial Narrow" w:cs="Calibri"/>
+                <w:color w:val="000000"/>
+                <w:lang w:eastAsia="ko-KR"/>
+              </w:rPr>
+              <w:t>Rakernas</w:t>
+            </w:r>
+            <w:proofErr w:type="spellEnd"/>
+            <w:r>
+              <w:rPr>
+                <w:rFonts w:ascii="Arial Narrow" w:hAnsi="Arial Narrow" w:cs="Calibri"/>
+                <w:color w:val="000000"/>
+                <w:lang w:eastAsia="ko-KR"/>
+              </w:rPr>
+              <w:t xml:space="preserve"> </w:t>
+            </w:r>
+            <w:proofErr w:type="spellStart"/>
+            <w:r>
+              <w:rPr>
+                <w:rFonts w:ascii="Arial Narrow" w:hAnsi="Arial Narrow" w:cs="Calibri"/>
+                <w:color w:val="000000"/>
+                <w:lang w:eastAsia="ko-KR"/>
+              </w:rPr>
+              <w:t>Pengurus</w:t>
+            </w:r>
+            <w:proofErr w:type="spellEnd"/>
+            <w:r>
+              <w:rPr>
+                <w:rFonts w:ascii="Arial Narrow" w:hAnsi="Arial Narrow" w:cs="Calibri"/>
+                <w:color w:val="000000"/>
+                <w:lang w:eastAsia="ko-KR"/>
+              </w:rPr>
+              <w:t xml:space="preserve"> Pusat LP Ma’arif NU </w:t>
+            </w:r>
+            <w:proofErr w:type="spellStart"/>
+            <w:r>
+              <w:rPr>
+                <w:rFonts w:ascii="Arial Narrow" w:hAnsi="Arial Narrow" w:cs="Calibri"/>
+                <w:color w:val="000000"/>
+                <w:lang w:eastAsia="ko-KR"/>
+              </w:rPr>
+              <w:t>Tahun</w:t>
+            </w:r>
+            <w:proofErr w:type="spellEnd"/>
+            <w:r>
+              <w:rPr>
+                <w:rFonts w:ascii="Arial Narrow" w:hAnsi="Arial Narrow" w:cs="Calibri"/>
+                <w:color w:val="000000"/>
+                <w:lang w:eastAsia="ko-KR"/>
+              </w:rPr>
+              <w:t xml:space="preserve"> 20</w:t>
             </w:r>
             <w:r>
               <w:rPr>
@@ -823,15 +2034,51 @@
                 <w:color w:val="000000"/>
                 <w:lang w:eastAsia="ko-KR"/>
               </w:rPr>
-              <w:t xml:space="preserve"> tanggal </w:t>
-            </w:r>
-            <w:r>
-              <w:rPr>
-                <w:rFonts w:ascii="Arial Narrow" w:hAnsi="Arial Narrow" w:cs="Calibri"/>
-                <w:color w:val="000000"/>
-                <w:lang w:eastAsia="ko-KR"/>
-              </w:rPr>
-              <w:t>21 Nopember 2022</w:t>
+              <w:t xml:space="preserve"> </w:t>
+            </w:r>
+            <w:proofErr w:type="spellStart"/>
+            <w:r>
+              <w:rPr>
+                <w:rFonts w:ascii="Arial Narrow" w:hAnsi="Arial Narrow" w:cs="Calibri"/>
+                <w:color w:val="000000"/>
+                <w:lang w:eastAsia="ko-KR"/>
+              </w:rPr>
+              <w:t>tanggal</w:t>
+            </w:r>
+            <w:proofErr w:type="spellEnd"/>
+            <w:r>
+              <w:rPr>
+                <w:rFonts w:ascii="Arial Narrow" w:hAnsi="Arial Narrow" w:cs="Calibri"/>
+                <w:color w:val="000000"/>
+                <w:lang w:eastAsia="ko-KR"/>
+              </w:rPr>
+              <w:t xml:space="preserve"> </w:t>
+            </w:r>
+            <w:r>
+              <w:rPr>
+                <w:rFonts w:ascii="Arial Narrow" w:hAnsi="Arial Narrow" w:cs="Calibri"/>
+                <w:color w:val="000000"/>
+                <w:lang w:eastAsia="ko-KR"/>
+              </w:rPr>
+              <w:t xml:space="preserve">21 </w:t>
+            </w:r>
+            <w:proofErr w:type="spellStart"/>
+            <w:r>
+              <w:rPr>
+                <w:rFonts w:ascii="Arial Narrow" w:hAnsi="Arial Narrow" w:cs="Calibri"/>
+                <w:color w:val="000000"/>
+                <w:lang w:eastAsia="ko-KR"/>
+              </w:rPr>
+              <w:t>Nopember</w:t>
+            </w:r>
+            <w:proofErr w:type="spellEnd"/>
+            <w:r>
+              <w:rPr>
+                <w:rFonts w:ascii="Arial Narrow" w:hAnsi="Arial Narrow" w:cs="Calibri"/>
+                <w:color w:val="000000"/>
+                <w:lang w:eastAsia="ko-KR"/>
+              </w:rPr>
+              <w:t xml:space="preserve"> 2022</w:t>
             </w:r>
             <w:r>
               <w:rPr>
@@ -893,13 +2140,141 @@
                 <w:lang w:eastAsia="ko-KR"/>
               </w:rPr>
             </w:pPr>
-            <w:r>
-              <w:rPr>
-                <w:rFonts w:ascii="Arial Narrow" w:hAnsi="Arial Narrow" w:cs="Calibri"/>
-                <w:color w:val="000000"/>
-                <w:lang w:eastAsia="ko-KR"/>
-              </w:rPr>
-              <w:t>Peraturan Pengurus Wilayah LP Ma’arif NU Provinsi Jawa Tengah Nomor : 02/PW.11/LPMNU/PPW/2014 tentang Pengelolaan Satuan Pendidikan Ma’arif NU.</w:t>
+            <w:proofErr w:type="spellStart"/>
+            <w:r>
+              <w:rPr>
+                <w:rFonts w:ascii="Arial Narrow" w:hAnsi="Arial Narrow" w:cs="Calibri"/>
+                <w:color w:val="000000"/>
+                <w:lang w:eastAsia="ko-KR"/>
+              </w:rPr>
+              <w:t>Peraturan</w:t>
+            </w:r>
+            <w:proofErr w:type="spellEnd"/>
+            <w:r>
+              <w:rPr>
+                <w:rFonts w:ascii="Arial Narrow" w:hAnsi="Arial Narrow" w:cs="Calibri"/>
+                <w:color w:val="000000"/>
+                <w:lang w:eastAsia="ko-KR"/>
+              </w:rPr>
+              <w:t xml:space="preserve"> </w:t>
+            </w:r>
+            <w:proofErr w:type="spellStart"/>
+            <w:r>
+              <w:rPr>
+                <w:rFonts w:ascii="Arial Narrow" w:hAnsi="Arial Narrow" w:cs="Calibri"/>
+                <w:color w:val="000000"/>
+                <w:lang w:eastAsia="ko-KR"/>
+              </w:rPr>
+              <w:t>Pengurus</w:t>
+            </w:r>
+            <w:proofErr w:type="spellEnd"/>
+            <w:r>
+              <w:rPr>
+                <w:rFonts w:ascii="Arial Narrow" w:hAnsi="Arial Narrow" w:cs="Calibri"/>
+                <w:color w:val="000000"/>
+                <w:lang w:eastAsia="ko-KR"/>
+              </w:rPr>
+              <w:t xml:space="preserve"> Wilayah LP Ma’arif NU </w:t>
+            </w:r>
+            <w:proofErr w:type="spellStart"/>
+            <w:r>
+              <w:rPr>
+                <w:rFonts w:ascii="Arial Narrow" w:hAnsi="Arial Narrow" w:cs="Calibri"/>
+                <w:color w:val="000000"/>
+                <w:lang w:eastAsia="ko-KR"/>
+              </w:rPr>
+              <w:t>Provinsi</w:t>
+            </w:r>
+            <w:proofErr w:type="spellEnd"/>
+            <w:r>
+              <w:rPr>
+                <w:rFonts w:ascii="Arial Narrow" w:hAnsi="Arial Narrow" w:cs="Calibri"/>
+                <w:color w:val="000000"/>
+                <w:lang w:eastAsia="ko-KR"/>
+              </w:rPr>
+              <w:t xml:space="preserve"> Jawa Tengah </w:t>
+            </w:r>
+            <w:proofErr w:type="spellStart"/>
+            <w:proofErr w:type="gramStart"/>
+            <w:r>
+              <w:rPr>
+                <w:rFonts w:ascii="Arial Narrow" w:hAnsi="Arial Narrow" w:cs="Calibri"/>
+                <w:color w:val="000000"/>
+                <w:lang w:eastAsia="ko-KR"/>
+              </w:rPr>
+              <w:t>Nomor</w:t>
+            </w:r>
+            <w:proofErr w:type="spellEnd"/>
+            <w:r>
+              <w:rPr>
+                <w:rFonts w:ascii="Arial Narrow" w:hAnsi="Arial Narrow" w:cs="Calibri"/>
+                <w:color w:val="000000"/>
+                <w:lang w:eastAsia="ko-KR"/>
+              </w:rPr>
+              <w:t xml:space="preserve"> :</w:t>
+            </w:r>
+            <w:proofErr w:type="gramEnd"/>
+            <w:r>
+              <w:rPr>
+                <w:rFonts w:ascii="Arial Narrow" w:hAnsi="Arial Narrow" w:cs="Calibri"/>
+                <w:color w:val="000000"/>
+                <w:lang w:eastAsia="ko-KR"/>
+              </w:rPr>
+              <w:t xml:space="preserve"> 02/PW.11/LPMNU/PPW/2014 </w:t>
+            </w:r>
+            <w:proofErr w:type="spellStart"/>
+            <w:r>
+              <w:rPr>
+                <w:rFonts w:ascii="Arial Narrow" w:hAnsi="Arial Narrow" w:cs="Calibri"/>
+                <w:color w:val="000000"/>
+                <w:lang w:eastAsia="ko-KR"/>
+              </w:rPr>
+              <w:t>tentang</w:t>
+            </w:r>
+            <w:proofErr w:type="spellEnd"/>
+            <w:r>
+              <w:rPr>
+                <w:rFonts w:ascii="Arial Narrow" w:hAnsi="Arial Narrow" w:cs="Calibri"/>
+                <w:color w:val="000000"/>
+                <w:lang w:eastAsia="ko-KR"/>
+              </w:rPr>
+              <w:t xml:space="preserve"> </w:t>
+            </w:r>
+            <w:proofErr w:type="spellStart"/>
+            <w:r>
+              <w:rPr>
+                <w:rFonts w:ascii="Arial Narrow" w:hAnsi="Arial Narrow" w:cs="Calibri"/>
+                <w:color w:val="000000"/>
+                <w:lang w:eastAsia="ko-KR"/>
+              </w:rPr>
+              <w:t>Pengelolaan</w:t>
+            </w:r>
+            <w:proofErr w:type="spellEnd"/>
+            <w:r>
+              <w:rPr>
+                <w:rFonts w:ascii="Arial Narrow" w:hAnsi="Arial Narrow" w:cs="Calibri"/>
+                <w:color w:val="000000"/>
+                <w:lang w:eastAsia="ko-KR"/>
+              </w:rPr>
+              <w:t xml:space="preserve"> </w:t>
+            </w:r>
+            <w:proofErr w:type="spellStart"/>
+            <w:r>
+              <w:rPr>
+                <w:rFonts w:ascii="Arial Narrow" w:hAnsi="Arial Narrow" w:cs="Calibri"/>
+                <w:color w:val="000000"/>
+                <w:lang w:eastAsia="ko-KR"/>
+              </w:rPr>
+              <w:t>Satuan</w:t>
+            </w:r>
+            <w:proofErr w:type="spellEnd"/>
+            <w:r>
+              <w:rPr>
+                <w:rFonts w:ascii="Arial Narrow" w:hAnsi="Arial Narrow" w:cs="Calibri"/>
+                <w:color w:val="000000"/>
+                <w:lang w:eastAsia="ko-KR"/>
+              </w:rPr>
+              <w:t xml:space="preserve"> Pendidikan Ma’arif NU.</w:t>
             </w:r>
           </w:p>
         </w:tc>
@@ -958,7 +2333,25 @@
                 <w:color w:val="000000"/>
                 <w:lang w:eastAsia="ko-KR"/>
               </w:rPr>
-              <w:t>Hasil Konferensi Cabang PCNU Cilacap tanggal 2</w:t>
+              <w:t xml:space="preserve">Hasil Konferensi Cabang PCNU Cilacap </w:t>
+            </w:r>
+            <w:proofErr w:type="spellStart"/>
+            <w:r>
+              <w:rPr>
+                <w:rFonts w:ascii="Arial Narrow" w:hAnsi="Arial Narrow" w:cs="Calibri"/>
+                <w:color w:val="000000"/>
+                <w:lang w:eastAsia="ko-KR"/>
+              </w:rPr>
+              <w:t>tanggal</w:t>
+            </w:r>
+            <w:proofErr w:type="spellEnd"/>
+            <w:r>
+              <w:rPr>
+                <w:rFonts w:ascii="Arial Narrow" w:hAnsi="Arial Narrow" w:cs="Calibri"/>
+                <w:color w:val="000000"/>
+                <w:lang w:eastAsia="ko-KR"/>
+              </w:rPr>
+              <w:t xml:space="preserve"> 2</w:t>
             </w:r>
             <w:r>
               <w:rPr>
@@ -1014,7 +2407,25 @@
                 <w:color w:val="000000"/>
                 <w:lang w:eastAsia="ko-KR"/>
               </w:rPr>
-              <w:t>Gedung Pusdiklat PCNU Cilacap</w:t>
+              <w:t xml:space="preserve">Gedung </w:t>
+            </w:r>
+            <w:proofErr w:type="spellStart"/>
+            <w:r>
+              <w:rPr>
+                <w:rFonts w:ascii="Arial Narrow" w:hAnsi="Arial Narrow" w:cs="Calibri"/>
+                <w:color w:val="000000"/>
+                <w:lang w:eastAsia="ko-KR"/>
+              </w:rPr>
+              <w:t>Pusdiklat</w:t>
+            </w:r>
+            <w:proofErr w:type="spellEnd"/>
+            <w:r>
+              <w:rPr>
+                <w:rFonts w:ascii="Arial Narrow" w:hAnsi="Arial Narrow" w:cs="Calibri"/>
+                <w:color w:val="000000"/>
+                <w:lang w:eastAsia="ko-KR"/>
+              </w:rPr>
+              <w:t xml:space="preserve"> PCNU Cilacap</w:t>
             </w:r>
             <w:r>
               <w:rPr>
@@ -1082,7 +2493,133 @@
                 <w:color w:val="000000"/>
                 <w:lang w:eastAsia="ko-KR"/>
               </w:rPr>
-              <w:t>Surat Keputusan PCNU Cilacap Nomor 0046/PC/A.II/H-34/07/2024 tentang Pengesahan Pengurus Cabang Lembaga Pendidikan Ma’arif NU Cilacap Masa Hidmah 2024 – 2029 Tanggal 30 Juni 2024</w:t>
+              <w:t xml:space="preserve">Surat Keputusan PCNU Cilacap </w:t>
+            </w:r>
+            <w:proofErr w:type="spellStart"/>
+            <w:r>
+              <w:rPr>
+                <w:rFonts w:ascii="Arial Narrow" w:hAnsi="Arial Narrow" w:cs="Calibri"/>
+                <w:color w:val="000000"/>
+                <w:lang w:eastAsia="ko-KR"/>
+              </w:rPr>
+              <w:t>Nomor</w:t>
+            </w:r>
+            <w:proofErr w:type="spellEnd"/>
+            <w:r>
+              <w:rPr>
+                <w:rFonts w:ascii="Arial Narrow" w:hAnsi="Arial Narrow" w:cs="Calibri"/>
+                <w:color w:val="000000"/>
+                <w:lang w:eastAsia="ko-KR"/>
+              </w:rPr>
+              <w:t xml:space="preserve"> 0046/PC/</w:t>
+            </w:r>
+            <w:proofErr w:type="gramStart"/>
+            <w:r>
+              <w:rPr>
+                <w:rFonts w:ascii="Arial Narrow" w:hAnsi="Arial Narrow" w:cs="Calibri"/>
+                <w:color w:val="000000"/>
+                <w:lang w:eastAsia="ko-KR"/>
+              </w:rPr>
+              <w:t>A.II</w:t>
+            </w:r>
+            <w:proofErr w:type="gramEnd"/>
+            <w:r>
+              <w:rPr>
+                <w:rFonts w:ascii="Arial Narrow" w:hAnsi="Arial Narrow" w:cs="Calibri"/>
+                <w:color w:val="000000"/>
+                <w:lang w:eastAsia="ko-KR"/>
+              </w:rPr>
+              <w:t xml:space="preserve">/H-34/07/2024 </w:t>
+            </w:r>
+            <w:proofErr w:type="spellStart"/>
+            <w:r>
+              <w:rPr>
+                <w:rFonts w:ascii="Arial Narrow" w:hAnsi="Arial Narrow" w:cs="Calibri"/>
+                <w:color w:val="000000"/>
+                <w:lang w:eastAsia="ko-KR"/>
+              </w:rPr>
+              <w:t>tentang</w:t>
+            </w:r>
+            <w:proofErr w:type="spellEnd"/>
+            <w:r>
+              <w:rPr>
+                <w:rFonts w:ascii="Arial Narrow" w:hAnsi="Arial Narrow" w:cs="Calibri"/>
+                <w:color w:val="000000"/>
+                <w:lang w:eastAsia="ko-KR"/>
+              </w:rPr>
+              <w:t xml:space="preserve"> </w:t>
+            </w:r>
+            <w:proofErr w:type="spellStart"/>
+            <w:r>
+              <w:rPr>
+                <w:rFonts w:ascii="Arial Narrow" w:hAnsi="Arial Narrow" w:cs="Calibri"/>
+                <w:color w:val="000000"/>
+                <w:lang w:eastAsia="ko-KR"/>
+              </w:rPr>
+              <w:t>Pengesahan</w:t>
+            </w:r>
+            <w:proofErr w:type="spellEnd"/>
+            <w:r>
+              <w:rPr>
+                <w:rFonts w:ascii="Arial Narrow" w:hAnsi="Arial Narrow" w:cs="Calibri"/>
+                <w:color w:val="000000"/>
+                <w:lang w:eastAsia="ko-KR"/>
+              </w:rPr>
+              <w:t xml:space="preserve"> </w:t>
+            </w:r>
+            <w:proofErr w:type="spellStart"/>
+            <w:r>
+              <w:rPr>
+                <w:rFonts w:ascii="Arial Narrow" w:hAnsi="Arial Narrow" w:cs="Calibri"/>
+                <w:color w:val="000000"/>
+                <w:lang w:eastAsia="ko-KR"/>
+              </w:rPr>
+              <w:t>Pengurus</w:t>
+            </w:r>
+            <w:proofErr w:type="spellEnd"/>
+            <w:r>
+              <w:rPr>
+                <w:rFonts w:ascii="Arial Narrow" w:hAnsi="Arial Narrow" w:cs="Calibri"/>
+                <w:color w:val="000000"/>
+                <w:lang w:eastAsia="ko-KR"/>
+              </w:rPr>
+              <w:t xml:space="preserve"> Cabang Lembaga Pendidikan Ma’arif NU Cilacap Masa </w:t>
+            </w:r>
+            <w:proofErr w:type="spellStart"/>
+            <w:r>
+              <w:rPr>
+                <w:rFonts w:ascii="Arial Narrow" w:hAnsi="Arial Narrow" w:cs="Calibri"/>
+                <w:color w:val="000000"/>
+                <w:lang w:eastAsia="ko-KR"/>
+              </w:rPr>
+              <w:t>Hidmah</w:t>
+            </w:r>
+            <w:proofErr w:type="spellEnd"/>
+            <w:r>
+              <w:rPr>
+                <w:rFonts w:ascii="Arial Narrow" w:hAnsi="Arial Narrow" w:cs="Calibri"/>
+                <w:color w:val="000000"/>
+                <w:lang w:eastAsia="ko-KR"/>
+              </w:rPr>
+              <w:t xml:space="preserve"> 2024 – 2029 </w:t>
+            </w:r>
+            <w:proofErr w:type="spellStart"/>
+            <w:r>
+              <w:rPr>
+                <w:rFonts w:ascii="Arial Narrow" w:hAnsi="Arial Narrow" w:cs="Calibri"/>
+                <w:color w:val="000000"/>
+                <w:lang w:eastAsia="ko-KR"/>
+              </w:rPr>
+              <w:t>Tanggal</w:t>
+            </w:r>
+            <w:proofErr w:type="spellEnd"/>
+            <w:r>
+              <w:rPr>
+                <w:rFonts w:ascii="Arial Narrow" w:hAnsi="Arial Narrow" w:cs="Calibri"/>
+                <w:color w:val="000000"/>
+                <w:lang w:eastAsia="ko-KR"/>
+              </w:rPr>
+              <w:t xml:space="preserve"> 30 Juni 2024</w:t>
             </w:r>
             <w:r>
               <w:rPr>
@@ -1144,13 +2681,77 @@
                 <w:lang w:eastAsia="ko-KR"/>
               </w:rPr>
             </w:pPr>
-            <w:r>
-              <w:rPr>
-                <w:rFonts w:ascii="Arial Narrow" w:hAnsi="Arial Narrow" w:cs="Calibri"/>
-                <w:color w:val="000000"/>
-                <w:lang w:eastAsia="ko-KR"/>
-              </w:rPr>
-              <w:t>Rencana strategis Pengurus Cabang Lembaga Pendidikan Ma’arif NU Kabupaten Cilacap   20</w:t>
+            <w:proofErr w:type="spellStart"/>
+            <w:r>
+              <w:rPr>
+                <w:rFonts w:ascii="Arial Narrow" w:hAnsi="Arial Narrow" w:cs="Calibri"/>
+                <w:color w:val="000000"/>
+                <w:lang w:eastAsia="ko-KR"/>
+              </w:rPr>
+              <w:t>Rencana</w:t>
+            </w:r>
+            <w:proofErr w:type="spellEnd"/>
+            <w:r>
+              <w:rPr>
+                <w:rFonts w:ascii="Arial Narrow" w:hAnsi="Arial Narrow" w:cs="Calibri"/>
+                <w:color w:val="000000"/>
+                <w:lang w:eastAsia="ko-KR"/>
+              </w:rPr>
+              <w:t xml:space="preserve"> </w:t>
+            </w:r>
+            <w:proofErr w:type="spellStart"/>
+            <w:r>
+              <w:rPr>
+                <w:rFonts w:ascii="Arial Narrow" w:hAnsi="Arial Narrow" w:cs="Calibri"/>
+                <w:color w:val="000000"/>
+                <w:lang w:eastAsia="ko-KR"/>
+              </w:rPr>
+              <w:t>strategis</w:t>
+            </w:r>
+            <w:proofErr w:type="spellEnd"/>
+            <w:r>
+              <w:rPr>
+                <w:rFonts w:ascii="Arial Narrow" w:hAnsi="Arial Narrow" w:cs="Calibri"/>
+                <w:color w:val="000000"/>
+                <w:lang w:eastAsia="ko-KR"/>
+              </w:rPr>
+              <w:t xml:space="preserve"> </w:t>
+            </w:r>
+            <w:proofErr w:type="spellStart"/>
+            <w:r>
+              <w:rPr>
+                <w:rFonts w:ascii="Arial Narrow" w:hAnsi="Arial Narrow" w:cs="Calibri"/>
+                <w:color w:val="000000"/>
+                <w:lang w:eastAsia="ko-KR"/>
+              </w:rPr>
+              <w:t>Pengurus</w:t>
+            </w:r>
+            <w:proofErr w:type="spellEnd"/>
+            <w:r>
+              <w:rPr>
+                <w:rFonts w:ascii="Arial Narrow" w:hAnsi="Arial Narrow" w:cs="Calibri"/>
+                <w:color w:val="000000"/>
+                <w:lang w:eastAsia="ko-KR"/>
+              </w:rPr>
+              <w:t xml:space="preserve"> Cabang Lembaga Pendidikan Ma’arif NU </w:t>
+            </w:r>
+            <w:proofErr w:type="spellStart"/>
+            <w:r>
+              <w:rPr>
+                <w:rFonts w:ascii="Arial Narrow" w:hAnsi="Arial Narrow" w:cs="Calibri"/>
+                <w:color w:val="000000"/>
+                <w:lang w:eastAsia="ko-KR"/>
+              </w:rPr>
+              <w:t>Kabupaten</w:t>
+            </w:r>
+            <w:proofErr w:type="spellEnd"/>
+            <w:r>
+              <w:rPr>
+                <w:rFonts w:ascii="Arial Narrow" w:hAnsi="Arial Narrow" w:cs="Calibri"/>
+                <w:color w:val="000000"/>
+                <w:lang w:eastAsia="ko-KR"/>
+              </w:rPr>
+              <w:t xml:space="preserve"> Cilacap   20</w:t>
             </w:r>
             <w:r>
               <w:rPr>
@@ -1241,7 +2842,61 @@
                 <w:color w:val="000000"/>
                 <w:lang w:eastAsia="ko-KR"/>
               </w:rPr>
-              <w:t>Program Kerja Pengurus Cabang Lembaga Pendidikan Ma’arif NU Cilacap Masa Khidmat 20</w:t>
+              <w:t xml:space="preserve">Program </w:t>
+            </w:r>
+            <w:proofErr w:type="spellStart"/>
+            <w:r>
+              <w:rPr>
+                <w:rFonts w:ascii="Arial Narrow" w:hAnsi="Arial Narrow" w:cs="Calibri"/>
+                <w:color w:val="000000"/>
+                <w:lang w:eastAsia="ko-KR"/>
+              </w:rPr>
+              <w:t>Kerja</w:t>
+            </w:r>
+            <w:proofErr w:type="spellEnd"/>
+            <w:r>
+              <w:rPr>
+                <w:rFonts w:ascii="Arial Narrow" w:hAnsi="Arial Narrow" w:cs="Calibri"/>
+                <w:color w:val="000000"/>
+                <w:lang w:eastAsia="ko-KR"/>
+              </w:rPr>
+              <w:t xml:space="preserve"> </w:t>
+            </w:r>
+            <w:proofErr w:type="spellStart"/>
+            <w:r>
+              <w:rPr>
+                <w:rFonts w:ascii="Arial Narrow" w:hAnsi="Arial Narrow" w:cs="Calibri"/>
+                <w:color w:val="000000"/>
+                <w:lang w:eastAsia="ko-KR"/>
+              </w:rPr>
+              <w:t>Pengurus</w:t>
+            </w:r>
+            <w:proofErr w:type="spellEnd"/>
+            <w:r>
+              <w:rPr>
+                <w:rFonts w:ascii="Arial Narrow" w:hAnsi="Arial Narrow" w:cs="Calibri"/>
+                <w:color w:val="000000"/>
+                <w:lang w:eastAsia="ko-KR"/>
+              </w:rPr>
+              <w:t xml:space="preserve"> Cabang Lembaga Pendidikan Ma’arif NU Cilacap Masa </w:t>
+            </w:r>
+            <w:proofErr w:type="spellStart"/>
+            <w:r>
+              <w:rPr>
+                <w:rFonts w:ascii="Arial Narrow" w:hAnsi="Arial Narrow" w:cs="Calibri"/>
+                <w:color w:val="000000"/>
+                <w:lang w:eastAsia="ko-KR"/>
+              </w:rPr>
+              <w:t>Khidmat</w:t>
+            </w:r>
+            <w:proofErr w:type="spellEnd"/>
+            <w:r>
+              <w:rPr>
+                <w:rFonts w:ascii="Arial Narrow" w:hAnsi="Arial Narrow" w:cs="Calibri"/>
+                <w:color w:val="000000"/>
+                <w:lang w:eastAsia="ko-KR"/>
+              </w:rPr>
+              <w:t xml:space="preserve"> 20</w:t>
             </w:r>
             <w:r>
               <w:rPr>
@@ -1290,13 +2945,95 @@
                 <w:lang w:eastAsia="ko-KR"/>
               </w:rPr>
             </w:pPr>
-            <w:r>
-              <w:rPr>
-                <w:rFonts w:ascii="Arial Narrow" w:hAnsi="Arial Narrow" w:cs="Calibri"/>
-                <w:color w:val="000000"/>
-                <w:lang w:eastAsia="ko-KR"/>
-              </w:rPr>
-              <w:t>Peraturan LP Ma’arif NU PCNU Cilacap tentang Tenaga Pendidik dan Kependidikan Tahun 2024</w:t>
+            <w:proofErr w:type="spellStart"/>
+            <w:r>
+              <w:rPr>
+                <w:rFonts w:ascii="Arial Narrow" w:hAnsi="Arial Narrow" w:cs="Calibri"/>
+                <w:color w:val="000000"/>
+                <w:lang w:eastAsia="ko-KR"/>
+              </w:rPr>
+              <w:t>Peraturan</w:t>
+            </w:r>
+            <w:proofErr w:type="spellEnd"/>
+            <w:r>
+              <w:rPr>
+                <w:rFonts w:ascii="Arial Narrow" w:hAnsi="Arial Narrow" w:cs="Calibri"/>
+                <w:color w:val="000000"/>
+                <w:lang w:eastAsia="ko-KR"/>
+              </w:rPr>
+              <w:t xml:space="preserve"> LP Ma’arif NU PCNU Cilacap </w:t>
+            </w:r>
+            <w:proofErr w:type="spellStart"/>
+            <w:r>
+              <w:rPr>
+                <w:rFonts w:ascii="Arial Narrow" w:hAnsi="Arial Narrow" w:cs="Calibri"/>
+                <w:color w:val="000000"/>
+                <w:lang w:eastAsia="ko-KR"/>
+              </w:rPr>
+              <w:t>tentang</w:t>
+            </w:r>
+            <w:proofErr w:type="spellEnd"/>
+            <w:r>
+              <w:rPr>
+                <w:rFonts w:ascii="Arial Narrow" w:hAnsi="Arial Narrow" w:cs="Calibri"/>
+                <w:color w:val="000000"/>
+                <w:lang w:eastAsia="ko-KR"/>
+              </w:rPr>
+              <w:t xml:space="preserve"> Tenaga </w:t>
+            </w:r>
+            <w:proofErr w:type="spellStart"/>
+            <w:r>
+              <w:rPr>
+                <w:rFonts w:ascii="Arial Narrow" w:hAnsi="Arial Narrow" w:cs="Calibri"/>
+                <w:color w:val="000000"/>
+                <w:lang w:eastAsia="ko-KR"/>
+              </w:rPr>
+              <w:t>Pendidik</w:t>
+            </w:r>
+            <w:proofErr w:type="spellEnd"/>
+            <w:r>
+              <w:rPr>
+                <w:rFonts w:ascii="Arial Narrow" w:hAnsi="Arial Narrow" w:cs="Calibri"/>
+                <w:color w:val="000000"/>
+                <w:lang w:eastAsia="ko-KR"/>
+              </w:rPr>
+              <w:t xml:space="preserve"> dan </w:t>
+            </w:r>
+            <w:proofErr w:type="spellStart"/>
+            <w:r>
+              <w:rPr>
+                <w:rFonts w:ascii="Arial Narrow" w:hAnsi="Arial Narrow" w:cs="Calibri"/>
+                <w:color w:val="000000"/>
+                <w:lang w:eastAsia="ko-KR"/>
+              </w:rPr>
+              <w:t>Kependidikan</w:t>
+            </w:r>
+            <w:proofErr w:type="spellEnd"/>
+            <w:r>
+              <w:rPr>
+                <w:rFonts w:ascii="Arial Narrow" w:hAnsi="Arial Narrow" w:cs="Calibri"/>
+                <w:color w:val="000000"/>
+                <w:lang w:eastAsia="ko-KR"/>
+              </w:rPr>
+              <w:t xml:space="preserve"> </w:t>
+            </w:r>
+            <w:proofErr w:type="spellStart"/>
+            <w:r>
+              <w:rPr>
+                <w:rFonts w:ascii="Arial Narrow" w:hAnsi="Arial Narrow" w:cs="Calibri"/>
+                <w:color w:val="000000"/>
+                <w:lang w:eastAsia="ko-KR"/>
+              </w:rPr>
+              <w:t>Tahun</w:t>
+            </w:r>
+            <w:proofErr w:type="spellEnd"/>
+            <w:r>
+              <w:rPr>
+                <w:rFonts w:ascii="Arial Narrow" w:hAnsi="Arial Narrow" w:cs="Calibri"/>
+                <w:color w:val="000000"/>
+                <w:lang w:eastAsia="ko-KR"/>
+              </w:rPr>
+              <w:t xml:space="preserve"> 2024</w:t>
             </w:r>
           </w:p>
           <w:p>
@@ -1311,11 +3048,61 @@
                 <w:rFonts w:ascii="Arial Narrow" w:hAnsi="Arial Narrow"/>
               </w:rPr>
             </w:pPr>
-            <w:r>
-              <w:rPr>
-                <w:rFonts w:ascii="Arial Narrow" w:hAnsi="Arial Narrow"/>
-              </w:rPr>
-              <w:t xml:space="preserve">Berdasarkan surat permohonan SK dari </w:t>
+            <w:proofErr w:type="spellStart"/>
+            <w:r>
+              <w:rPr>
+                <w:rFonts w:ascii="Arial Narrow" w:hAnsi="Arial Narrow"/>
+              </w:rPr>
+              <w:t>Berdasarkan</w:t>
+            </w:r>
+            <w:proofErr w:type="spellEnd"/>
+            <w:r>
+              <w:rPr>
+                <w:rFonts w:ascii="Arial Narrow" w:hAnsi="Arial Narrow"/>
+              </w:rPr>
+              <w:t xml:space="preserve"> </w:t>
+            </w:r>
+            <w:proofErr w:type="spellStart"/>
+            <w:r>
+              <w:rPr>
+                <w:rFonts w:ascii="Arial Narrow" w:hAnsi="Arial Narrow"/>
+              </w:rPr>
+              <w:t>surat</w:t>
+            </w:r>
+            <w:proofErr w:type="spellEnd"/>
+            <w:r>
+              <w:rPr>
+                <w:rFonts w:ascii="Arial Narrow" w:hAnsi="Arial Narrow"/>
+              </w:rPr>
+              <w:t xml:space="preserve"> </w:t>
+            </w:r>
+            <w:proofErr w:type="spellStart"/>
+            <w:r>
+              <w:rPr>
+                <w:rFonts w:ascii="Arial Narrow" w:hAnsi="Arial Narrow"/>
+              </w:rPr>
+              <w:t>permohonan</w:t>
+            </w:r>
+            <w:proofErr w:type="spellEnd"/>
+            <w:r>
+              <w:rPr>
+                <w:rFonts w:ascii="Arial Narrow" w:hAnsi="Arial Narrow"/>
+              </w:rPr>
+              <w:t xml:space="preserve"> SK </w:t>
+            </w:r>
+            <w:proofErr w:type="spellStart"/>
+            <w:r>
+              <w:rPr>
+                <w:rFonts w:ascii="Arial Narrow" w:hAnsi="Arial Narrow"/>
+              </w:rPr>
+              <w:t>dari</w:t>
+            </w:r>
+            <w:proofErr w:type="spellEnd"/>
+            <w:r>
+              <w:rPr>
+                <w:rFonts w:ascii="Arial Narrow" w:hAnsi="Arial Narrow"/>
+              </w:rPr>
+              <w:t xml:space="preserve"> </w:t>
             </w:r>
             <w:r>
               <w:rPr>
@@ -1329,11 +3116,19 @@
               </w:rPr>
               <w:t xml:space="preserve"> </w:t>
             </w:r>
-            <w:r>
-              <w:rPr>
-                <w:rFonts w:ascii="Arial Narrow" w:hAnsi="Arial Narrow"/>
-              </w:rPr>
-              <w:t xml:space="preserve">Kecamatan </w:t>
+            <w:proofErr w:type="spellStart"/>
+            <w:r>
+              <w:rPr>
+                <w:rFonts w:ascii="Arial Narrow" w:hAnsi="Arial Narrow"/>
+              </w:rPr>
+              <w:t>Kecamatan</w:t>
+            </w:r>
+            <w:proofErr w:type="spellEnd"/>
+            <w:r>
+              <w:rPr>
+                <w:rFonts w:ascii="Arial Narrow" w:hAnsi="Arial Narrow"/>
+              </w:rPr>
+              <w:t xml:space="preserve"> </w:t>
             </w:r>
             <w:r>
               <w:rPr>
@@ -1345,7 +3140,21 @@
               <w:rPr>
                 <w:rFonts w:ascii="Arial Narrow" w:hAnsi="Arial Narrow"/>
               </w:rPr>
-              <w:t xml:space="preserve"> Nomor: </w:t>
+              <w:t xml:space="preserve"> </w:t>
+            </w:r>
+            <w:proofErr w:type="spellStart"/>
+            <w:r>
+              <w:rPr>
+                <w:rFonts w:ascii="Arial Narrow" w:hAnsi="Arial Narrow"/>
+              </w:rPr>
+              <w:t>Nomor</w:t>
+            </w:r>
+            <w:proofErr w:type="spellEnd"/>
+            <w:r>
+              <w:rPr>
+                <w:rFonts w:ascii="Arial Narrow" w:hAnsi="Arial Narrow"/>
+              </w:rPr>
+              <w:t xml:space="preserve">: </w:t>
             </w:r>
             <w:r>
               <w:rPr>
@@ -1357,7 +3166,21 @@
               <w:rPr>
                 <w:rFonts w:ascii="Arial Narrow" w:hAnsi="Arial Narrow"/>
               </w:rPr>
-              <w:t xml:space="preserve"> tertanggal </w:t>
+              <w:t xml:space="preserve"> </w:t>
+            </w:r>
+            <w:proofErr w:type="spellStart"/>
+            <w:r>
+              <w:rPr>
+                <w:rFonts w:ascii="Arial Narrow" w:hAnsi="Arial Narrow"/>
+              </w:rPr>
+              <w:t>tertanggal</w:t>
+            </w:r>
+            <w:proofErr w:type="spellEnd"/>
+            <w:r>
+              <w:rPr>
+                <w:rFonts w:ascii="Arial Narrow" w:hAnsi="Arial Narrow"/>
+              </w:rPr>
+              <w:t xml:space="preserve"> </w:t>
             </w:r>
             <w:r>
               <w:rPr>
@@ -1440,6 +3263,7 @@
                 <w:sz w:val="20"/>
               </w:rPr>
             </w:pPr>
+            <w:proofErr w:type="spellStart"/>
             <w:r>
               <w:rPr>
                 <w:rFonts w:ascii="Arial Narrow" w:hAnsi="Arial Narrow"/>
@@ -1447,6 +3271,7 @@
               </w:rPr>
               <w:t>Menetapkan</w:t>
             </w:r>
+            <w:proofErr w:type="spellEnd"/>
           </w:p>
         </w:tc>
         <w:tc>
@@ -1504,12 +3329,21 @@
                 <w:lang w:val="id-ID"/>
               </w:rPr>
             </w:pPr>
+            <w:proofErr w:type="spellStart"/>
             <w:r>
               <w:rPr>
                 <w:rFonts w:ascii="Arial Narrow" w:hAnsi="Arial Narrow"/>
                 <w:b/>
               </w:rPr>
-              <w:t xml:space="preserve">Pertama </w:t>
+              <w:t>Pertama</w:t>
+            </w:r>
+            <w:proofErr w:type="spellEnd"/>
+            <w:r>
+              <w:rPr>
+                <w:rFonts w:ascii="Arial Narrow" w:hAnsi="Arial Narrow"/>
+                <w:b/>
+              </w:rPr>
+              <w:t xml:space="preserve"> </w:t>
             </w:r>
             <w:r>
               <w:rPr>
@@ -2613,11 +4447,19 @@
         </w:rPr>
         <w:tab/>
       </w:r>
+      <w:proofErr w:type="spellStart"/>
       <w:r>
         <w:rPr>
           <w:rFonts w:ascii="Arial Narrow" w:hAnsi="Arial Narrow"/>
         </w:rPr>
-        <w:t xml:space="preserve">Ditetapkan di </w:t>
+        <w:t>Ditetapkan</w:t>
+      </w:r>
+      <w:proofErr w:type="spellEnd"/>
+      <w:r>
+        <w:rPr>
+          <w:rFonts w:ascii="Arial Narrow" w:hAnsi="Arial Narrow"/>
+        </w:rPr>
+        <w:t xml:space="preserve"> di </w:t>
       </w:r>
       <w:r>
         <w:rPr>
@@ -2645,7 +4487,21 @@
         <w:rPr>
           <w:rFonts w:ascii="Arial Narrow" w:hAnsi="Arial Narrow"/>
         </w:rPr>
-        <w:t xml:space="preserve">Pada Tanggal </w:t>
+        <w:t xml:space="preserve">Pada </w:t>
+      </w:r>
+      <w:proofErr w:type="spellStart"/>
+      <w:r>
+        <w:rPr>
+          <w:rFonts w:ascii="Arial Narrow" w:hAnsi="Arial Narrow"/>
+        </w:rPr>
+        <w:t>Tanggal</w:t>
+      </w:r>
+      <w:proofErr w:type="spellEnd"/>
+      <w:r>
+        <w:rPr>
+          <w:rFonts w:ascii="Arial Narrow" w:hAnsi="Arial Narrow"/>
+        </w:rPr>
+        <w:t xml:space="preserve"> </w:t>
       </w:r>
       <w:r>
         <w:rPr>
@@ -2683,68 +4539,6 @@
         <w:rPr>
           <w:rFonts w:ascii="Arial Narrow" w:hAnsi="Arial Narrow"/>
           <w:b/>
-          <w:noProof/>
-        </w:rPr>
-        <w:drawing>
-          <wp:anchor distT="0" distB="0" distL="114300" distR="114300" simplePos="0" relativeHeight="251668480" behindDoc="1" locked="0" layoutInCell="1" allowOverlap="1" wp14:anchorId="768EA964" wp14:editId="5DE78D0D">
-            <wp:simplePos x="0" y="0"/>
-            <wp:positionH relativeFrom="margin">
-              <wp:align>center</wp:align>
-            </wp:positionH>
-            <wp:positionV relativeFrom="paragraph">
-              <wp:posOffset>10795</wp:posOffset>
-            </wp:positionV>
-            <wp:extent cx="1416580" cy="1440000"/>
-            <wp:effectExtent l="0" t="0" r="0" b="8255"/>
-            <wp:wrapNone/>
-            <wp:docPr id="11" name="Picture 11"/>
-            <wp:cNvGraphicFramePr>
-              <a:graphicFrameLocks xmlns:a="http://schemas.openxmlformats.org/drawingml/2006/main" noChangeAspect="1"/>
-            </wp:cNvGraphicFramePr>
-            <a:graphic xmlns:a="http://schemas.openxmlformats.org/drawingml/2006/main">
-              <a:graphicData uri="http://schemas.openxmlformats.org/drawingml/2006/picture">
-                <pic:pic xmlns:pic="http://schemas.openxmlformats.org/drawingml/2006/picture">
-                  <pic:nvPicPr>
-                    <pic:cNvPr id="11" name="WhatsApp_Image_2023-07-21_at_11.28.18-removebg-preview.png"/>
-                    <pic:cNvPicPr/>
-                  </pic:nvPicPr>
-                  <pic:blipFill>
-                    <a:blip r:embed="rId9">
-                      <a:extLst>
-                        <a:ext uri="{28A0092B-C50C-407E-A947-70E740481C1C}">
-                          <a14:useLocalDpi xmlns:a14="http://schemas.microsoft.com/office/drawing/2010/main" val="0"/>
-                        </a:ext>
-                      </a:extLst>
-                    </a:blip>
-                    <a:stretch>
-                      <a:fillRect/>
-                    </a:stretch>
-                  </pic:blipFill>
-                  <pic:spPr>
-                    <a:xfrm>
-                      <a:off x="0" y="0"/>
-                      <a:ext cx="1416580" cy="1440000"/>
-                    </a:xfrm>
-                    <a:prstGeom prst="rect">
-                      <a:avLst/>
-                    </a:prstGeom>
-                  </pic:spPr>
-                </pic:pic>
-              </a:graphicData>
-            </a:graphic>
-            <wp14:sizeRelH relativeFrom="page">
-              <wp14:pctWidth>0</wp14:pctWidth>
-            </wp14:sizeRelH>
-            <wp14:sizeRelV relativeFrom="page">
-              <wp14:pctHeight>0</wp14:pctHeight>
-            </wp14:sizeRelV>
-          </wp:anchor>
-        </w:drawing>
-      </w:r>
-      <w:r>
-        <w:rPr>
-          <w:rFonts w:ascii="Arial Narrow" w:hAnsi="Arial Narrow"/>
-          <w:b/>
         </w:rPr>
         <w:t xml:space="preserve">PENGURUS CABANG NAHDLATUL ULAMA </w:t>
       </w:r>
@@ -2774,69 +4568,6 @@
           <w:lang w:val="id-ID"/>
         </w:rPr>
       </w:pPr>
-      <w:r>
-        <w:rPr>
-          <w:rFonts w:ascii="Arial Narrow" w:hAnsi="Arial Narrow"/>
-          <w:noProof/>
-          <w:sz w:val="16"/>
-          <w:szCs w:val="16"/>
-        </w:rPr>
-        <w:drawing>
-          <wp:anchor distT="0" distB="0" distL="114300" distR="114300" simplePos="0" relativeHeight="251665408" behindDoc="1" locked="0" layoutInCell="1" allowOverlap="1" wp14:anchorId="6F081083" wp14:editId="319C084E">
-            <wp:simplePos x="0" y="0"/>
-            <wp:positionH relativeFrom="column">
-              <wp:posOffset>1316990</wp:posOffset>
-            </wp:positionH>
-            <wp:positionV relativeFrom="paragraph">
-              <wp:posOffset>5715</wp:posOffset>
-            </wp:positionV>
-            <wp:extent cx="1752600" cy="1142516"/>
-            <wp:effectExtent l="0" t="0" r="0" b="0"/>
-            <wp:wrapNone/>
-            <wp:docPr id="1094803557" name="Picture 1"/>
-            <wp:cNvGraphicFramePr>
-              <a:graphicFrameLocks xmlns:a="http://schemas.openxmlformats.org/drawingml/2006/main" noChangeAspect="1"/>
-            </wp:cNvGraphicFramePr>
-            <a:graphic xmlns:a="http://schemas.openxmlformats.org/drawingml/2006/main">
-              <a:graphicData uri="http://schemas.openxmlformats.org/drawingml/2006/picture">
-                <pic:pic xmlns:pic="http://schemas.openxmlformats.org/drawingml/2006/picture">
-                  <pic:nvPicPr>
-                    <pic:cNvPr id="1094803557" name="Picture 1094803557"/>
-                    <pic:cNvPicPr/>
-                  </pic:nvPicPr>
-                  <pic:blipFill>
-                    <a:blip r:embed="rId10" cstate="print">
-                      <a:extLst>
-                        <a:ext uri="{28A0092B-C50C-407E-A947-70E740481C1C}">
-                          <a14:useLocalDpi xmlns:a14="http://schemas.microsoft.com/office/drawing/2010/main" val="0"/>
-                        </a:ext>
-                      </a:extLst>
-                    </a:blip>
-                    <a:stretch>
-                      <a:fillRect/>
-                    </a:stretch>
-                  </pic:blipFill>
-                  <pic:spPr>
-                    <a:xfrm>
-                      <a:off x="0" y="0"/>
-                      <a:ext cx="1752600" cy="1142516"/>
-                    </a:xfrm>
-                    <a:prstGeom prst="rect">
-                      <a:avLst/>
-                    </a:prstGeom>
-                  </pic:spPr>
-                </pic:pic>
-              </a:graphicData>
-            </a:graphic>
-            <wp14:sizeRelH relativeFrom="page">
-              <wp14:pctWidth>0</wp14:pctWidth>
-            </wp14:sizeRelH>
-            <wp14:sizeRelV relativeFrom="page">
-              <wp14:pctHeight>0</wp14:pctHeight>
-            </wp14:sizeRelV>
-          </wp:anchor>
-        </w:drawing>
-      </w:r>
       <w:r>
         <w:rPr>
           <w:rFonts w:ascii="Arial Narrow" w:hAnsi="Arial Narrow"/>
@@ -2908,7 +4639,7 @@
                     </pic:cNvPicPr>
                   </pic:nvPicPr>
                   <pic:blipFill>
-                    <a:blip r:embed="rId11" cstate="print"/>
+                    <a:blip r:embed="rId9" cstate="print"/>
                     <a:srcRect/>
                     <a:stretch>
                       <a:fillRect/>
@@ -3035,26 +4766,90 @@
                 <w:u w:val="single"/>
               </w:rPr>
             </w:pPr>
-            <w:r>
-              <w:rPr>
-                <w:rFonts w:ascii="Arial Narrow" w:hAnsi="Arial Narrow"/>
-                <w:noProof/>
+          </w:p>
+          <w:p>
+            <w:pPr>
+              <w:rPr>
+                <w:rFonts w:ascii="Arial Narrow" w:hAnsi="Arial Narrow"/>
+              </w:rPr>
+            </w:pPr>
+            <w:r>
+              <w:rPr>
+                <w:rFonts w:ascii="Arial Narrow" w:hAnsi="Arial Narrow"/>
+                <w:b/>
+                <w:bCs/>
+              </w:rPr>
+              <w:t xml:space="preserve">                    </w:t>
+            </w:r>
+            <w:r>
+              <w:rPr>
+                <w:rFonts w:ascii="Arial Narrow" w:hAnsi="Arial Narrow"/>
+                <w:b/>
+                <w:bCs/>
+                <w:u w:val="single"/>
+              </w:rPr>
+              <w:t>NGADINO, S.Pd.I</w:t>
+            </w:r>
+          </w:p>
+          <w:p>
+            <w:pPr>
+              <w:rPr>
+                <w:rFonts w:ascii="Arial Narrow" w:hAnsi="Arial Narrow"/>
                 <w:sz w:val="16"/>
                 <w:szCs w:val="16"/>
               </w:rPr>
+            </w:pPr>
+            <w:r>
+              <w:rPr>
+                <w:rFonts w:ascii="Arial Narrow" w:hAnsi="Arial Narrow"/>
+              </w:rPr>
+              <w:t xml:space="preserve">                          </w:t>
+            </w:r>
+            <w:r>
+              <w:rPr>
+                <w:rFonts w:ascii="Arial Narrow" w:hAnsi="Arial Narrow"/>
+              </w:rPr>
+              <w:t>Sekretaris</w:t>
+            </w:r>
+          </w:p>
+        </w:tc>
+      </w:tr>
+      <w:tr>
+        <w:tc>
+          <w:tcPr>
+            <w:tcW w:w="2498" w:type="pct"/>
+          </w:tcPr>
+          <w:p>
+            <w:pPr>
+              <w:rPr>
+                <w:rFonts w:ascii="Arial Narrow" w:hAnsi="Arial Narrow"/>
+              </w:rPr>
+            </w:pPr>
+            <w:r>
+              <w:rPr>
+                <w:rFonts w:ascii="Arial Narrow" w:hAnsi="Arial Narrow"/>
+                <w:noProof/>
+              </w:rPr>
+              <w:t xml:space="preserve"> </w:t>
+            </w:r>
+            <w:r>
+              <w:rPr>
+                <w:rFonts w:ascii="Arial Narrow" w:hAnsi="Arial Narrow"/>
+                <w:noProof/>
+              </w:rPr>
               <w:drawing>
-                <wp:anchor distT="0" distB="0" distL="114300" distR="114300" simplePos="0" relativeHeight="251666432" behindDoc="1" locked="0" layoutInCell="1" allowOverlap="1" wp14:anchorId="1D4E5EEF" wp14:editId="5BBE60FF">
+                <wp:anchor distT="0" distB="0" distL="114300" distR="114300" simplePos="0" relativeHeight="251666432" behindDoc="1" locked="0" layoutInCell="1" allowOverlap="1" wp14:anchorId="4ED765CC" wp14:editId="38692A96">
                   <wp:simplePos x="0" y="0"/>
                   <wp:positionH relativeFrom="column">
-                    <wp:posOffset>-380365</wp:posOffset>
+                    <wp:posOffset>1739900</wp:posOffset>
                   </wp:positionH>
                   <wp:positionV relativeFrom="paragraph">
-                    <wp:posOffset>-434340</wp:posOffset>
+                    <wp:posOffset>8971915</wp:posOffset>
                   </wp:positionV>
-                  <wp:extent cx="1990725" cy="783590"/>
-                  <wp:effectExtent l="0" t="0" r="0" b="0"/>
+                  <wp:extent cx="1047750" cy="981075"/>
+                  <wp:effectExtent l="76200" t="57150" r="57150" b="47625"/>
                   <wp:wrapNone/>
-                  <wp:docPr id="1727447311" name="Picture 2"/>
+                  <wp:docPr id="3" name="Picture 0" descr="kakine.jpg"/>
                   <wp:cNvGraphicFramePr>
                     <a:graphicFrameLocks xmlns:a="http://schemas.openxmlformats.org/drawingml/2006/main" noChangeAspect="1"/>
                   </wp:cNvGraphicFramePr>
@@ -3062,86 +4857,309 @@
                     <a:graphicData uri="http://schemas.openxmlformats.org/drawingml/2006/picture">
                       <pic:pic xmlns:pic="http://schemas.openxmlformats.org/drawingml/2006/picture">
                         <pic:nvPicPr>
-                          <pic:cNvPr id="1727447311" name="Picture 1727447311"/>
-                          <pic:cNvPicPr/>
+                          <pic:cNvPr id="0" name="Picture 0" descr="kakine.jpg"/>
+                          <pic:cNvPicPr>
+                            <a:picLocks noChangeAspect="1" noChangeArrowheads="1"/>
+                          </pic:cNvPicPr>
                         </pic:nvPicPr>
                         <pic:blipFill>
-                          <a:blip r:embed="rId12" cstate="print">
-                            <a:extLst>
-                              <a:ext uri="{28A0092B-C50C-407E-A947-70E740481C1C}">
-                                <a14:useLocalDpi xmlns:a14="http://schemas.microsoft.com/office/drawing/2010/main" val="0"/>
-                              </a:ext>
-                            </a:extLst>
+                          <a:blip r:embed="rId10" cstate="print">
+                            <a:lum bright="-50000" contrast="70000"/>
                           </a:blip>
+                          <a:srcRect/>
                           <a:stretch>
                             <a:fillRect/>
                           </a:stretch>
                         </pic:blipFill>
-                        <pic:spPr>
-                          <a:xfrm>
+                        <pic:spPr bwMode="auto">
+                          <a:xfrm rot="-418683">
                             <a:off x="0" y="0"/>
-                            <a:ext cx="1990725" cy="783590"/>
+                            <a:ext cx="1047750" cy="981075"/>
                           </a:xfrm>
                           <a:prstGeom prst="rect">
                             <a:avLst/>
                           </a:prstGeom>
+                          <a:noFill/>
+                          <a:ln w="9525">
+                            <a:noFill/>
+                            <a:miter lim="800000"/>
+                            <a:headEnd/>
+                            <a:tailEnd/>
+                          </a:ln>
                         </pic:spPr>
                       </pic:pic>
                     </a:graphicData>
                   </a:graphic>
-                  <wp14:sizeRelH relativeFrom="page">
-                    <wp14:pctWidth>0</wp14:pctWidth>
-                  </wp14:sizeRelH>
-                  <wp14:sizeRelV relativeFrom="page">
-                    <wp14:pctHeight>0</wp14:pctHeight>
-                  </wp14:sizeRelV>
                 </wp:anchor>
               </w:drawing>
             </w:r>
-          </w:p>
-          <w:p>
-            <w:pPr>
-              <w:rPr>
-                <w:rFonts w:ascii="Arial Narrow" w:hAnsi="Arial Narrow"/>
-              </w:rPr>
-            </w:pPr>
-            <w:r>
-              <w:rPr>
-                <w:rFonts w:ascii="Arial Narrow" w:hAnsi="Arial Narrow"/>
-                <w:b/>
-                <w:bCs/>
-              </w:rPr>
-              <w:t xml:space="preserve">                    </w:t>
-            </w:r>
-            <w:r>
-              <w:rPr>
-                <w:rFonts w:ascii="Arial Narrow" w:hAnsi="Arial Narrow"/>
-                <w:b/>
-                <w:bCs/>
-                <w:u w:val="single"/>
-              </w:rPr>
-              <w:t>NGADINO, S.Pd.I</w:t>
-            </w:r>
-          </w:p>
-          <w:p>
-            <w:pPr>
-              <w:rPr>
-                <w:rFonts w:ascii="Arial Narrow" w:hAnsi="Arial Narrow"/>
-                <w:sz w:val="16"/>
-                <w:szCs w:val="16"/>
-              </w:rPr>
-            </w:pPr>
-            <w:r>
-              <w:rPr>
-                <w:rFonts w:ascii="Arial Narrow" w:hAnsi="Arial Narrow"/>
-              </w:rPr>
-              <w:t xml:space="preserve">                          </w:t>
-            </w:r>
-            <w:r>
-              <w:rPr>
-                <w:rFonts w:ascii="Arial Narrow" w:hAnsi="Arial Narrow"/>
-              </w:rPr>
-              <w:t>Sekretaris</w:t>
+            <w:r>
+              <w:rPr>
+                <w:rFonts w:ascii="Arial Narrow" w:hAnsi="Arial Narrow"/>
+                <w:noProof/>
+              </w:rPr>
+              <w:drawing>
+                <wp:anchor distT="0" distB="0" distL="114300" distR="114300" simplePos="0" relativeHeight="251668480" behindDoc="1" locked="0" layoutInCell="1" allowOverlap="1" wp14:anchorId="3593906A" wp14:editId="7917F6C4">
+                  <wp:simplePos x="0" y="0"/>
+                  <wp:positionH relativeFrom="column">
+                    <wp:posOffset>4615180</wp:posOffset>
+                  </wp:positionH>
+                  <wp:positionV relativeFrom="paragraph">
+                    <wp:posOffset>8862695</wp:posOffset>
+                  </wp:positionV>
+                  <wp:extent cx="1805305" cy="506730"/>
+                  <wp:effectExtent l="19050" t="0" r="4445" b="0"/>
+                  <wp:wrapNone/>
+                  <wp:docPr id="8" name="Picture 8" descr="TOPIKK"/>
+                  <wp:cNvGraphicFramePr>
+                    <a:graphicFrameLocks xmlns:a="http://schemas.openxmlformats.org/drawingml/2006/main" noChangeAspect="1"/>
+                  </wp:cNvGraphicFramePr>
+                  <a:graphic xmlns:a="http://schemas.openxmlformats.org/drawingml/2006/main">
+                    <a:graphicData uri="http://schemas.openxmlformats.org/drawingml/2006/picture">
+                      <pic:pic xmlns:pic="http://schemas.openxmlformats.org/drawingml/2006/picture">
+                        <pic:nvPicPr>
+                          <pic:cNvPr id="0" name="Picture 8" descr="TOPIKK"/>
+                          <pic:cNvPicPr>
+                            <a:picLocks noChangeAspect="1" noChangeArrowheads="1"/>
+                          </pic:cNvPicPr>
+                        </pic:nvPicPr>
+                        <pic:blipFill>
+                          <a:blip r:embed="rId9" cstate="print"/>
+                          <a:srcRect/>
+                          <a:stretch>
+                            <a:fillRect/>
+                          </a:stretch>
+                        </pic:blipFill>
+                        <pic:spPr bwMode="auto">
+                          <a:xfrm>
+                            <a:off x="0" y="0"/>
+                            <a:ext cx="1805305" cy="506730"/>
+                          </a:xfrm>
+                          <a:prstGeom prst="rect">
+                            <a:avLst/>
+                          </a:prstGeom>
+                          <a:noFill/>
+                          <a:ln w="9525">
+                            <a:noFill/>
+                            <a:miter lim="800000"/>
+                            <a:headEnd/>
+                            <a:tailEnd/>
+                          </a:ln>
+                        </pic:spPr>
+                      </pic:pic>
+                    </a:graphicData>
+                  </a:graphic>
+                </wp:anchor>
+              </w:drawing>
+            </w:r>
+            <w:r>
+              <w:rPr>
+                <w:rFonts w:ascii="Arial Narrow" w:hAnsi="Arial Narrow"/>
+                <w:noProof/>
+              </w:rPr>
+              <w:drawing>
+                <wp:anchor distT="0" distB="0" distL="114300" distR="114300" simplePos="0" relativeHeight="251667456" behindDoc="1" locked="0" layoutInCell="1" allowOverlap="1" wp14:anchorId="2762A940" wp14:editId="0F03D365">
+                  <wp:simplePos x="0" y="0"/>
+                  <wp:positionH relativeFrom="column">
+                    <wp:posOffset>1828800</wp:posOffset>
+                  </wp:positionH>
+                  <wp:positionV relativeFrom="paragraph">
+                    <wp:posOffset>8571865</wp:posOffset>
+                  </wp:positionV>
+                  <wp:extent cx="1047750" cy="981075"/>
+                  <wp:effectExtent l="76200" t="57150" r="57150" b="47625"/>
+                  <wp:wrapNone/>
+                  <wp:docPr id="6" name="Picture 0" descr="kakine.jpg"/>
+                  <wp:cNvGraphicFramePr>
+                    <a:graphicFrameLocks xmlns:a="http://schemas.openxmlformats.org/drawingml/2006/main" noChangeAspect="1"/>
+                  </wp:cNvGraphicFramePr>
+                  <a:graphic xmlns:a="http://schemas.openxmlformats.org/drawingml/2006/main">
+                    <a:graphicData uri="http://schemas.openxmlformats.org/drawingml/2006/picture">
+                      <pic:pic xmlns:pic="http://schemas.openxmlformats.org/drawingml/2006/picture">
+                        <pic:nvPicPr>
+                          <pic:cNvPr id="0" name="Picture 0" descr="kakine.jpg"/>
+                          <pic:cNvPicPr>
+                            <a:picLocks noChangeAspect="1" noChangeArrowheads="1"/>
+                          </pic:cNvPicPr>
+                        </pic:nvPicPr>
+                        <pic:blipFill>
+                          <a:blip r:embed="rId10" cstate="print">
+                            <a:lum bright="-50000" contrast="70000"/>
+                          </a:blip>
+                          <a:srcRect/>
+                          <a:stretch>
+                            <a:fillRect/>
+                          </a:stretch>
+                        </pic:blipFill>
+                        <pic:spPr bwMode="auto">
+                          <a:xfrm rot="-418683">
+                            <a:off x="0" y="0"/>
+                            <a:ext cx="1047750" cy="981075"/>
+                          </a:xfrm>
+                          <a:prstGeom prst="rect">
+                            <a:avLst/>
+                          </a:prstGeom>
+                          <a:noFill/>
+                          <a:ln w="9525">
+                            <a:noFill/>
+                            <a:miter lim="800000"/>
+                            <a:headEnd/>
+                            <a:tailEnd/>
+                          </a:ln>
+                        </pic:spPr>
+                      </pic:pic>
+                    </a:graphicData>
+                  </a:graphic>
+                </wp:anchor>
+              </w:drawing>
+            </w:r>
+            <w:r>
+              <w:rPr>
+                <w:rFonts w:ascii="Arial Narrow" w:hAnsi="Arial Narrow"/>
+              </w:rPr>
+              <w:t>Tembusan dikrim Kepada Yth.</w:t>
+            </w:r>
+          </w:p>
+          <w:p>
+            <w:pPr>
+              <w:pStyle w:val="ListParagraph"/>
+              <w:numPr>
+                <w:ilvl w:val="0"/>
+                <w:numId w:val="3"/>
+              </w:numPr>
+              <w:rPr>
+                <w:rFonts w:ascii="Arial Narrow" w:hAnsi="Arial Narrow"/>
+              </w:rPr>
+            </w:pPr>
+            <w:r>
+              <w:rPr>
+                <w:rFonts w:ascii="Arial Narrow" w:hAnsi="Arial Narrow"/>
+              </w:rPr>
+              <w:t xml:space="preserve">PW LP Ma’arif NU Jawa Tengah </w:t>
+            </w:r>
+          </w:p>
+          <w:p>
+            <w:pPr>
+              <w:pStyle w:val="ListParagraph"/>
+              <w:numPr>
+                <w:ilvl w:val="0"/>
+                <w:numId w:val="3"/>
+              </w:numPr>
+              <w:rPr>
+                <w:rFonts w:ascii="Arial Narrow" w:hAnsi="Arial Narrow"/>
+              </w:rPr>
+            </w:pPr>
+            <w:r>
+              <w:rPr>
+                <w:rFonts w:ascii="Arial Narrow" w:hAnsi="Arial Narrow"/>
+              </w:rPr>
+              <w:t>Pengurus Cabang NU Kabupaten Cilacap</w:t>
+            </w:r>
+          </w:p>
+          <w:p>
+            <w:pPr>
+              <w:pStyle w:val="ListParagraph"/>
+              <w:numPr>
+                <w:ilvl w:val="0"/>
+                <w:numId w:val="3"/>
+              </w:numPr>
+              <w:rPr>
+                <w:rFonts w:ascii="Arial Narrow" w:hAnsi="Arial Narrow"/>
+              </w:rPr>
+            </w:pPr>
+            <w:r>
+              <w:rPr>
+                <w:rFonts w:ascii="Arial Narrow" w:hAnsi="Arial Narrow"/>
+              </w:rPr>
+              <w:t xml:space="preserve">MWC LP Ma’arif NU Kecamatan </w:t>
+            </w:r>
+            <w:r>
+              <w:rPr>
+                <w:rFonts w:ascii="Arial Narrow" w:hAnsi="Arial Narrow"/>
+              </w:rPr>
+              <w:t>{KECAMATAN}</w:t>
+            </w:r>
+            <w:r>
+              <w:rPr>
+                <w:rFonts w:ascii="Arial Narrow" w:hAnsi="Arial Narrow"/>
+              </w:rPr>
+              <w:t xml:space="preserve"> </w:t>
+            </w:r>
+          </w:p>
+          <w:p>
+            <w:pPr>
+              <w:pStyle w:val="ListParagraph"/>
+              <w:numPr>
+                <w:ilvl w:val="0"/>
+                <w:numId w:val="3"/>
+              </w:numPr>
+              <w:rPr>
+                <w:rFonts w:ascii="Arial Narrow" w:hAnsi="Arial Narrow"/>
+                <w:noProof/>
+              </w:rPr>
+            </w:pPr>
+            <w:r>
+              <w:rPr>
+                <w:rFonts w:ascii="Arial Narrow" w:hAnsi="Arial Narrow"/>
+              </w:rPr>
+              <w:t xml:space="preserve">Kepala  </w:t>
+            </w:r>
+            <w:r>
+              <w:rPr>
+                <w:rFonts w:ascii="Arial Narrow" w:hAnsi="Arial Narrow"/>
+              </w:rPr>
+              <w:t>{UNIT KERJA}</w:t>
+            </w:r>
+            <w:r>
+              <w:rPr>
+                <w:rFonts w:ascii="Arial Narrow" w:hAnsi="Arial Narrow"/>
+                <w:noProof/>
+              </w:rPr>
+              <w:t xml:space="preserve"> </w:t>
+            </w:r>
+          </w:p>
+          <w:p>
+            <w:pPr>
+              <w:pStyle w:val="ListParagraph"/>
+              <w:numPr>
+                <w:ilvl w:val="0"/>
+                <w:numId w:val="3"/>
+              </w:numPr>
+              <w:rPr>
+                <w:lang w:val="sv-SE"/>
+              </w:rPr>
+            </w:pPr>
+            <w:r>
+              <w:rPr>
+                <w:rFonts w:ascii="Arial Narrow" w:hAnsi="Arial Narrow"/>
+              </w:rPr>
+              <w:t>Arsip</w:t>
+            </w:r>
+            <w:r>
+              <w:rPr>
+                <w:rFonts w:ascii="Arial Narrow" w:hAnsi="Arial Narrow"/>
+                <w:noProof/>
+              </w:rPr>
+              <w:t xml:space="preserve"> </w:t>
+            </w:r>
+          </w:p>
+        </w:tc>
+        <w:tc>
+          <w:tcPr>
+            <w:tcW w:w="2498" w:type="pct"/>
+          </w:tcPr>
+          <w:p>
+            <w:pPr>
+              <w:jc w:val="right"/>
+              <w:rPr>
+                <w:lang w:val="sv-SE"/>
+              </w:rPr>
+            </w:pPr>
+            <w:r>
+              <w:rPr>
+                <w:lang w:val="sv-SE"/>
+              </w:rPr>
+              <w:t>{%qrcode}</w:t>
             </w:r>
           </w:p>
         </w:tc>
@@ -3150,322 +5168,12 @@
     <w:p>
       <w:pPr>
         <w:rPr>
-          <w:rFonts w:ascii="Arial Narrow" w:hAnsi="Arial Narrow"/>
-        </w:rPr>
-      </w:pPr>
-      <w:r>
-        <w:rPr>
-          <w:rFonts w:ascii="Arial Narrow" w:hAnsi="Arial Narrow"/>
-          <w:noProof/>
-        </w:rPr>
-        <w:drawing>
-          <wp:anchor distT="0" distB="0" distL="114300" distR="114300" simplePos="0" relativeHeight="251636736" behindDoc="1" locked="0" layoutInCell="1" allowOverlap="1" wp14:anchorId="5A3E5F3E" wp14:editId="7F791B6C">
-            <wp:simplePos x="0" y="0"/>
-            <wp:positionH relativeFrom="column">
-              <wp:posOffset>1739900</wp:posOffset>
-            </wp:positionH>
-            <wp:positionV relativeFrom="paragraph">
-              <wp:posOffset>8971915</wp:posOffset>
-            </wp:positionV>
-            <wp:extent cx="1047750" cy="981075"/>
-            <wp:effectExtent l="76200" t="57150" r="57150" b="47625"/>
-            <wp:wrapNone/>
-            <wp:docPr id="3" name="Picture 0" descr="kakine.jpg"/>
-            <wp:cNvGraphicFramePr>
-              <a:graphicFrameLocks xmlns:a="http://schemas.openxmlformats.org/drawingml/2006/main" noChangeAspect="1"/>
-            </wp:cNvGraphicFramePr>
-            <a:graphic xmlns:a="http://schemas.openxmlformats.org/drawingml/2006/main">
-              <a:graphicData uri="http://schemas.openxmlformats.org/drawingml/2006/picture">
-                <pic:pic xmlns:pic="http://schemas.openxmlformats.org/drawingml/2006/picture">
-                  <pic:nvPicPr>
-                    <pic:cNvPr id="0" name="Picture 0" descr="kakine.jpg"/>
-                    <pic:cNvPicPr>
-                      <a:picLocks noChangeAspect="1" noChangeArrowheads="1"/>
-                    </pic:cNvPicPr>
-                  </pic:nvPicPr>
-                  <pic:blipFill>
-                    <a:blip r:embed="rId13" cstate="print">
-                      <a:lum bright="-50000" contrast="70000"/>
-                    </a:blip>
-                    <a:srcRect/>
-                    <a:stretch>
-                      <a:fillRect/>
-                    </a:stretch>
-                  </pic:blipFill>
-                  <pic:spPr bwMode="auto">
-                    <a:xfrm rot="-418683">
-                      <a:off x="0" y="0"/>
-                      <a:ext cx="1047750" cy="981075"/>
-                    </a:xfrm>
-                    <a:prstGeom prst="rect">
-                      <a:avLst/>
-                    </a:prstGeom>
-                    <a:noFill/>
-                    <a:ln w="9525">
-                      <a:noFill/>
-                      <a:miter lim="800000"/>
-                      <a:headEnd/>
-                      <a:tailEnd/>
-                    </a:ln>
-                  </pic:spPr>
-                </pic:pic>
-              </a:graphicData>
-            </a:graphic>
-          </wp:anchor>
-        </w:drawing>
-      </w:r>
-      <w:r>
-        <w:rPr>
-          <w:rFonts w:ascii="Arial Narrow" w:hAnsi="Arial Narrow"/>
-          <w:noProof/>
-        </w:rPr>
-        <w:drawing>
-          <wp:anchor distT="0" distB="0" distL="114300" distR="114300" simplePos="0" relativeHeight="251655168" behindDoc="1" locked="0" layoutInCell="1" allowOverlap="1" wp14:anchorId="032391C3" wp14:editId="6F0171A2">
-            <wp:simplePos x="0" y="0"/>
-            <wp:positionH relativeFrom="column">
-              <wp:posOffset>4615180</wp:posOffset>
-            </wp:positionH>
-            <wp:positionV relativeFrom="paragraph">
-              <wp:posOffset>8862695</wp:posOffset>
-            </wp:positionV>
-            <wp:extent cx="1805305" cy="506730"/>
-            <wp:effectExtent l="19050" t="0" r="4445" b="0"/>
-            <wp:wrapNone/>
-            <wp:docPr id="8" name="Picture 8" descr="TOPIKK"/>
-            <wp:cNvGraphicFramePr>
-              <a:graphicFrameLocks xmlns:a="http://schemas.openxmlformats.org/drawingml/2006/main" noChangeAspect="1"/>
-            </wp:cNvGraphicFramePr>
-            <a:graphic xmlns:a="http://schemas.openxmlformats.org/drawingml/2006/main">
-              <a:graphicData uri="http://schemas.openxmlformats.org/drawingml/2006/picture">
-                <pic:pic xmlns:pic="http://schemas.openxmlformats.org/drawingml/2006/picture">
-                  <pic:nvPicPr>
-                    <pic:cNvPr id="0" name="Picture 8" descr="TOPIKK"/>
-                    <pic:cNvPicPr>
-                      <a:picLocks noChangeAspect="1" noChangeArrowheads="1"/>
-                    </pic:cNvPicPr>
-                  </pic:nvPicPr>
-                  <pic:blipFill>
-                    <a:blip r:embed="rId11" cstate="print"/>
-                    <a:srcRect/>
-                    <a:stretch>
-                      <a:fillRect/>
-                    </a:stretch>
-                  </pic:blipFill>
-                  <pic:spPr bwMode="auto">
-                    <a:xfrm>
-                      <a:off x="0" y="0"/>
-                      <a:ext cx="1805305" cy="506730"/>
-                    </a:xfrm>
-                    <a:prstGeom prst="rect">
-                      <a:avLst/>
-                    </a:prstGeom>
-                    <a:noFill/>
-                    <a:ln w="9525">
-                      <a:noFill/>
-                      <a:miter lim="800000"/>
-                      <a:headEnd/>
-                      <a:tailEnd/>
-                    </a:ln>
-                  </pic:spPr>
-                </pic:pic>
-              </a:graphicData>
-            </a:graphic>
-          </wp:anchor>
-        </w:drawing>
-      </w:r>
-      <w:r>
-        <w:rPr>
-          <w:rFonts w:ascii="Arial Narrow" w:hAnsi="Arial Narrow"/>
-          <w:noProof/>
-        </w:rPr>
-        <w:drawing>
-          <wp:anchor distT="0" distB="0" distL="114300" distR="114300" simplePos="0" relativeHeight="251645952" behindDoc="1" locked="0" layoutInCell="1" allowOverlap="1" wp14:anchorId="1C97501C" wp14:editId="641E070D">
-            <wp:simplePos x="0" y="0"/>
-            <wp:positionH relativeFrom="column">
-              <wp:posOffset>1828800</wp:posOffset>
-            </wp:positionH>
-            <wp:positionV relativeFrom="paragraph">
-              <wp:posOffset>8571865</wp:posOffset>
-            </wp:positionV>
-            <wp:extent cx="1047750" cy="981075"/>
-            <wp:effectExtent l="76200" t="57150" r="57150" b="47625"/>
-            <wp:wrapNone/>
-            <wp:docPr id="6" name="Picture 0" descr="kakine.jpg"/>
-            <wp:cNvGraphicFramePr>
-              <a:graphicFrameLocks xmlns:a="http://schemas.openxmlformats.org/drawingml/2006/main" noChangeAspect="1"/>
-            </wp:cNvGraphicFramePr>
-            <a:graphic xmlns:a="http://schemas.openxmlformats.org/drawingml/2006/main">
-              <a:graphicData uri="http://schemas.openxmlformats.org/drawingml/2006/picture">
-                <pic:pic xmlns:pic="http://schemas.openxmlformats.org/drawingml/2006/picture">
-                  <pic:nvPicPr>
-                    <pic:cNvPr id="0" name="Picture 0" descr="kakine.jpg"/>
-                    <pic:cNvPicPr>
-                      <a:picLocks noChangeAspect="1" noChangeArrowheads="1"/>
-                    </pic:cNvPicPr>
-                  </pic:nvPicPr>
-                  <pic:blipFill>
-                    <a:blip r:embed="rId13" cstate="print">
-                      <a:lum bright="-50000" contrast="70000"/>
-                    </a:blip>
-                    <a:srcRect/>
-                    <a:stretch>
-                      <a:fillRect/>
-                    </a:stretch>
-                  </pic:blipFill>
-                  <pic:spPr bwMode="auto">
-                    <a:xfrm rot="-418683">
-                      <a:off x="0" y="0"/>
-                      <a:ext cx="1047750" cy="981075"/>
-                    </a:xfrm>
-                    <a:prstGeom prst="rect">
-                      <a:avLst/>
-                    </a:prstGeom>
-                    <a:noFill/>
-                    <a:ln w="9525">
-                      <a:noFill/>
-                      <a:miter lim="800000"/>
-                      <a:headEnd/>
-                      <a:tailEnd/>
-                    </a:ln>
-                  </pic:spPr>
-                </pic:pic>
-              </a:graphicData>
-            </a:graphic>
-          </wp:anchor>
-        </w:drawing>
-      </w:r>
-      <w:r>
-        <w:rPr>
-          <w:rFonts w:ascii="Arial Narrow" w:hAnsi="Arial Narrow"/>
-        </w:rPr>
-        <w:t>Tembusan dikrim Kepada Yth.</w:t>
-      </w:r>
-    </w:p>
-    <w:p>
-      <w:pPr>
-        <w:pStyle w:val="ListParagraph"/>
-        <w:numPr>
-          <w:ilvl w:val="0"/>
-          <w:numId w:val="3"/>
-        </w:numPr>
-        <w:rPr>
-          <w:rFonts w:ascii="Arial Narrow" w:hAnsi="Arial Narrow"/>
-        </w:rPr>
-      </w:pPr>
-      <w:r>
-        <w:rPr>
-          <w:rFonts w:ascii="Arial Narrow" w:hAnsi="Arial Narrow"/>
-        </w:rPr>
-        <w:t xml:space="preserve">PW LP Ma’arif NU Jawa Tengah </w:t>
-      </w:r>
-    </w:p>
-    <w:p>
-      <w:pPr>
-        <w:pStyle w:val="ListParagraph"/>
-        <w:numPr>
-          <w:ilvl w:val="0"/>
-          <w:numId w:val="3"/>
-        </w:numPr>
-        <w:rPr>
-          <w:rFonts w:ascii="Arial Narrow" w:hAnsi="Arial Narrow"/>
-        </w:rPr>
-      </w:pPr>
-      <w:r>
-        <w:rPr>
-          <w:rFonts w:ascii="Arial Narrow" w:hAnsi="Arial Narrow"/>
-        </w:rPr>
-        <w:t>Pengurus Cabang NU Kabupaten Cilacap</w:t>
-      </w:r>
-    </w:p>
-    <w:p>
-      <w:pPr>
-        <w:pStyle w:val="ListParagraph"/>
-        <w:numPr>
-          <w:ilvl w:val="0"/>
-          <w:numId w:val="3"/>
-        </w:numPr>
-        <w:rPr>
-          <w:rFonts w:ascii="Arial Narrow" w:hAnsi="Arial Narrow"/>
-        </w:rPr>
-      </w:pPr>
-      <w:r>
-        <w:rPr>
-          <w:rFonts w:ascii="Arial Narrow" w:hAnsi="Arial Narrow"/>
-        </w:rPr>
-        <w:t xml:space="preserve">MWC LP Ma’arif NU Kecamatan </w:t>
-      </w:r>
-      <w:r>
-        <w:rPr>
-          <w:rFonts w:ascii="Arial Narrow" w:hAnsi="Arial Narrow"/>
-        </w:rPr>
-        <w:t>{KECAMATAN}</w:t>
-      </w:r>
-      <w:r>
-        <w:rPr>
-          <w:rFonts w:ascii="Arial Narrow" w:hAnsi="Arial Narrow"/>
-        </w:rPr>
-        <w:t xml:space="preserve"> </w:t>
-      </w:r>
-    </w:p>
-    <w:p>
-      <w:pPr>
-        <w:pStyle w:val="ListParagraph"/>
-        <w:numPr>
-          <w:ilvl w:val="0"/>
-          <w:numId w:val="3"/>
-        </w:numPr>
-        <w:rPr>
-          <w:rFonts w:ascii="Arial Narrow" w:hAnsi="Arial Narrow"/>
-          <w:noProof/>
-        </w:rPr>
-      </w:pPr>
-      <w:r>
-        <w:rPr>
-          <w:rFonts w:ascii="Arial Narrow" w:hAnsi="Arial Narrow"/>
-        </w:rPr>
-        <w:t xml:space="preserve">Kepala  </w:t>
-      </w:r>
-      <w:r>
-        <w:rPr>
-          <w:rFonts w:ascii="Arial Narrow" w:hAnsi="Arial Narrow"/>
-        </w:rPr>
-        <w:t>{UNIT KERJA}</w:t>
-      </w:r>
-      <w:r>
-        <w:rPr>
-          <w:rFonts w:ascii="Arial Narrow" w:hAnsi="Arial Narrow"/>
-          <w:noProof/>
-        </w:rPr>
-        <w:t xml:space="preserve"> </w:t>
-      </w:r>
-    </w:p>
-    <w:p>
-      <w:pPr>
-        <w:pStyle w:val="ListParagraph"/>
-        <w:numPr>
-          <w:ilvl w:val="0"/>
-          <w:numId w:val="3"/>
-        </w:numPr>
-        <w:rPr>
           <w:lang w:val="sv-SE"/>
         </w:rPr>
       </w:pPr>
-      <w:r>
-        <w:rPr>
-          <w:rFonts w:ascii="Arial Narrow" w:hAnsi="Arial Narrow"/>
-        </w:rPr>
-        <w:t>Arsip</w:t>
-      </w:r>
-      <w:r>
-        <w:rPr>
-          <w:rFonts w:ascii="Arial Narrow" w:hAnsi="Arial Narrow"/>
-          <w:noProof/>
-        </w:rPr>
-        <w:t xml:space="preserve"> </w:t>
-      </w:r>
     </w:p>
     <w:sectPr>
-      <w:headerReference w:type="default" r:id="rId14"/>
+      <w:headerReference w:type="default" r:id="rId11"/>
       <w:pgSz w:w="12242" w:h="18711" w:code="5"/>
       <w:pgMar w:top="1814" w:right="851" w:bottom="284" w:left="851" w:header="510" w:footer="720" w:gutter="0"/>
       <w:cols w:space="720"/>
@@ -3628,6 +5336,7 @@
         <w:szCs w:val="24"/>
       </w:rPr>
     </w:pPr>
+    <w:proofErr w:type="spellStart"/>
     <w:r>
       <w:rPr>
         <w:rFonts w:ascii="Arial Narrow" w:hAnsi="Arial Narrow"/>
@@ -3635,7 +5344,17 @@
         <w:sz w:val="24"/>
         <w:szCs w:val="24"/>
       </w:rPr>
-      <w:t>Jl Masjid N</w:t>
+      <w:t>Jl</w:t>
+    </w:r>
+    <w:proofErr w:type="spellEnd"/>
+    <w:r>
+      <w:rPr>
+        <w:rFonts w:ascii="Arial Narrow" w:hAnsi="Arial Narrow"/>
+        <w:color w:val="000000" w:themeColor="text1"/>
+        <w:sz w:val="24"/>
+        <w:szCs w:val="24"/>
+      </w:rPr>
+      <w:t xml:space="preserve"> Masjid N</w:t>
     </w:r>
     <w:r>
       <w:rPr>
@@ -3655,6 +5374,7 @@
       </w:rPr>
       <w:t xml:space="preserve"> I/36 </w:t>
     </w:r>
+    <w:proofErr w:type="spellStart"/>
     <w:r>
       <w:rPr>
         <w:rFonts w:ascii="Arial Narrow" w:hAnsi="Arial Narrow"/>
@@ -3662,7 +5382,37 @@
         <w:sz w:val="24"/>
         <w:szCs w:val="24"/>
       </w:rPr>
-      <w:t>Kel.Sidanegara Kec. C</w:t>
+      <w:t>Kel.Sidanegara</w:t>
+    </w:r>
+    <w:proofErr w:type="spellEnd"/>
+    <w:r>
+      <w:rPr>
+        <w:rFonts w:ascii="Arial Narrow" w:hAnsi="Arial Narrow"/>
+        <w:color w:val="000000" w:themeColor="text1"/>
+        <w:sz w:val="24"/>
+        <w:szCs w:val="24"/>
+      </w:rPr>
+      <w:t xml:space="preserve"> </w:t>
+    </w:r>
+    <w:proofErr w:type="spellStart"/>
+    <w:r>
+      <w:rPr>
+        <w:rFonts w:ascii="Arial Narrow" w:hAnsi="Arial Narrow"/>
+        <w:color w:val="000000" w:themeColor="text1"/>
+        <w:sz w:val="24"/>
+        <w:szCs w:val="24"/>
+      </w:rPr>
+      <w:t>Kec</w:t>
+    </w:r>
+    <w:proofErr w:type="spellEnd"/>
+    <w:r>
+      <w:rPr>
+        <w:rFonts w:ascii="Arial Narrow" w:hAnsi="Arial Narrow"/>
+        <w:color w:val="000000" w:themeColor="text1"/>
+        <w:sz w:val="24"/>
+        <w:szCs w:val="24"/>
+      </w:rPr>
+      <w:t>. C</w:t>
     </w:r>
     <w:r>
       <w:rPr>
@@ -3680,7 +5430,27 @@
         <w:sz w:val="24"/>
         <w:szCs w:val="24"/>
       </w:rPr>
-      <w:t xml:space="preserve"> Tengah kab. Cilacap</w:t>
+      <w:t xml:space="preserve"> Tengah </w:t>
+    </w:r>
+    <w:proofErr w:type="spellStart"/>
+    <w:r>
+      <w:rPr>
+        <w:rFonts w:ascii="Arial Narrow" w:hAnsi="Arial Narrow"/>
+        <w:color w:val="000000" w:themeColor="text1"/>
+        <w:sz w:val="24"/>
+        <w:szCs w:val="24"/>
+      </w:rPr>
+      <w:t>kab</w:t>
+    </w:r>
+    <w:proofErr w:type="spellEnd"/>
+    <w:r>
+      <w:rPr>
+        <w:rFonts w:ascii="Arial Narrow" w:hAnsi="Arial Narrow"/>
+        <w:color w:val="000000" w:themeColor="text1"/>
+        <w:sz w:val="24"/>
+        <w:szCs w:val="24"/>
+      </w:rPr>
+      <w:t>. Cilacap</w:t>
     </w:r>
     <w:r>
       <w:rPr>
@@ -3703,6 +5473,7 @@
         <w:szCs w:val="24"/>
       </w:rPr>
     </w:pPr>
+    <w:proofErr w:type="spellStart"/>
     <w:r>
       <w:rPr>
         <w:rFonts w:ascii="Arial Narrow" w:hAnsi="Arial Narrow"/>
@@ -3710,7 +5481,17 @@
         <w:sz w:val="24"/>
         <w:szCs w:val="24"/>
       </w:rPr>
-      <w:t xml:space="preserve">Telepon (0280) 521141 Call Center 082227438003  </w:t>
+      <w:t>Telepon</w:t>
+    </w:r>
+    <w:proofErr w:type="spellEnd"/>
+    <w:r>
+      <w:rPr>
+        <w:rFonts w:ascii="Arial Narrow" w:hAnsi="Arial Narrow"/>
+        <w:color w:val="000000" w:themeColor="text1"/>
+        <w:sz w:val="24"/>
+        <w:szCs w:val="24"/>
+      </w:rPr>
+      <w:t xml:space="preserve"> (0280) 521141 Call Center 082227438003  </w:t>
     </w:r>
   </w:p>
   <w:p>

</xml_diff>